<commit_message>
Version 2021-12-06 Add city selection to the endpoints where needed
</commit_message>
<xml_diff>
--- a/documentation.docx
+++ b/documentation.docx
@@ -20,77 +20,103 @@
           <w:bCs/>
           <w:sz w:val="32"/>
         </w:rPr>
-        <w:t xml:space="preserve">PROVISION_API — </w:t>
+        <w:t>PROVISION_API — 10.32.1.62:1239</w:t>
+      </w:r>
+    </w:p>
+    <w:p>
+      <w:pPr>
+        <w:pStyle w:val="Normal"/>
+        <w:bidi w:val="0"/>
+        <w:jc w:val="left"/>
+        <w:rPr/>
+      </w:pPr>
+      <w:r>
+        <w:rPr/>
+        <w:t>2021-12-06</w:t>
+      </w:r>
+    </w:p>
+    <w:p>
+      <w:pPr>
+        <w:pStyle w:val="Normal"/>
+        <w:bidi w:val="0"/>
+        <w:jc w:val="left"/>
+        <w:rPr/>
+      </w:pPr>
+      <w:r>
+        <w:rPr/>
+      </w:r>
+    </w:p>
+    <w:p>
+      <w:pPr>
+        <w:pStyle w:val="Normal"/>
+        <w:bidi w:val="0"/>
+        <w:jc w:val="left"/>
+        <w:rPr/>
+      </w:pPr>
+      <w:r>
+        <w:rPr/>
+        <w:t>Данный API построен для получения данных об обеспеченности населения сервисами. Некоторые моменты дублируют или предоставляют в другому виде функционал основного API Платформы. Все эндпоинты предполагают GET-запросы с указанием параметров в query.</w:t>
+      </w:r>
+    </w:p>
+    <w:p>
+      <w:pPr>
+        <w:pStyle w:val="Normal"/>
+        <w:bidi w:val="0"/>
+        <w:jc w:val="left"/>
+        <w:rPr/>
+      </w:pPr>
+      <w:r>
+        <w:rPr/>
+      </w:r>
+    </w:p>
+    <w:p>
+      <w:pPr>
+        <w:pStyle w:val="Normal"/>
+        <w:bidi w:val="0"/>
+        <w:jc w:val="left"/>
+        <w:rPr/>
+      </w:pPr>
+      <w:r>
+        <w:rPr/>
+        <w:t xml:space="preserve">После </w:t>
       </w:r>
       <w:r>
         <w:rPr>
-          <w:b/>
-          <w:bCs/>
-          <w:sz w:val="32"/>
+          <w:rFonts w:eastAsia="WenQuanYi Micro Hei" w:cs="FreeSans"/>
+          <w:color w:val="auto"/>
+          <w:kern w:val="2"/>
+          <w:sz w:val="24"/>
+          <w:szCs w:val="24"/>
+          <w:lang w:val="ru-RU" w:eastAsia="zh-CN" w:bidi="hi-IN"/>
         </w:rPr>
-        <w:t>10.32.1.62:1239</w:t>
-      </w:r>
-    </w:p>
-    <w:p>
-      <w:pPr>
-        <w:pStyle w:val="Normal"/>
-        <w:bidi w:val="0"/>
-        <w:jc w:val="left"/>
-        <w:rPr/>
-      </w:pPr>
-      <w:r>
-        <w:rPr/>
-        <w:t>2021-1</w:t>
-      </w:r>
-      <w:r>
-        <w:rPr/>
-        <w:t>1-29</w:t>
-      </w:r>
-    </w:p>
-    <w:p>
-      <w:pPr>
-        <w:pStyle w:val="Normal"/>
-        <w:bidi w:val="0"/>
-        <w:jc w:val="left"/>
-        <w:rPr/>
-      </w:pPr>
-      <w:r>
-        <w:rPr/>
-      </w:r>
-    </w:p>
-    <w:p>
-      <w:pPr>
-        <w:pStyle w:val="Normal"/>
-        <w:bidi w:val="0"/>
-        <w:jc w:val="left"/>
-        <w:rPr/>
-      </w:pPr>
-      <w:r>
-        <w:rPr/>
-        <w:t>Данный API построен для получения данных об обеспеченности населения сервисами. Некоторые моменты дублируют или предоставляют в другому виде функционал основного API Платформы. Все эндпоинты предполагают GET-запросы с указанием параметров в query.</w:t>
-      </w:r>
-    </w:p>
-    <w:p>
-      <w:pPr>
-        <w:pStyle w:val="Normal"/>
-        <w:bidi w:val="0"/>
-        <w:jc w:val="left"/>
-        <w:rPr/>
-      </w:pPr>
-      <w:r>
-        <w:rPr/>
-      </w:r>
-    </w:p>
-    <w:p>
-      <w:pPr>
-        <w:pStyle w:val="Normal"/>
-        <w:bidi w:val="0"/>
-        <w:jc w:val="left"/>
-        <w:rPr/>
-      </w:pPr>
-      <w:r>
-        <w:rPr/>
-        <w:t>После внечения изменений в схему базы данных было принято решение изменить понятие «район» на более общее «административная единица». На данный момент все эндпоинты сохранили свои интерфейсы, где используется ключ «district», но возможно их изменение в части интерфейса в виде переименования таких полей в «administrative_unit».</w:t>
+        <w:t xml:space="preserve">внесения </w:t>
+      </w:r>
+      <w:r>
+        <w:rPr/>
+        <w:t>изменений в схему базы данных было принято решение изменить понятие «район» на более общее «административная единица». На данный момент все эндпоинты сохранили свои интерфейсы, где используется ключ «district», но возможно их изменение в части интерфейса в виде переименования таких полей в «administrative_unit».</w:t>
+      </w:r>
+    </w:p>
+    <w:p>
+      <w:pPr>
+        <w:pStyle w:val="Normal"/>
+        <w:bidi w:val="0"/>
+        <w:jc w:val="left"/>
+        <w:rPr/>
+      </w:pPr>
+      <w:r>
+        <w:rPr/>
+      </w:r>
+    </w:p>
+    <w:p>
+      <w:pPr>
+        <w:pStyle w:val="Normal"/>
+        <w:bidi w:val="0"/>
+        <w:jc w:val="left"/>
+        <w:rPr/>
+      </w:pPr>
+      <w:r>
+        <w:rPr/>
+        <w:t>Все эндпоинты, принимающие город в качестве параметра, при его отсутствии обращаются к городу по-умолчанию, установленному при запуске либо при вызове /api/reload_data/</w:t>
       </w:r>
     </w:p>
     <w:p>
@@ -145,7 +171,7 @@
       </w:pPr>
       <w:r>
         <w:rPr/>
-        <w:t>infrrastructure → city_infrastructure_type</w:t>
+        <w:t>infrastructure → city_infrastructure_type</w:t>
       </w:r>
     </w:p>
     <w:p>
@@ -337,23 +363,30 @@
       </w:pPr>
       <w:r>
         <w:rPr/>
-        <w:t>social_groups — список социальных групп, каждый из элементов содержит как минимум свойство «social_group», а также могут содержать «significance» (0.0-1.0) и «intensity»  (0-10) - значимость и интенсивность использования;</w:t>
-      </w:r>
-    </w:p>
-    <w:p>
-      <w:pPr>
-        <w:pStyle w:val="Normal"/>
-        <w:numPr>
-          <w:ilvl w:val="1"/>
-          <w:numId w:val="1"/>
-        </w:numPr>
-        <w:bidi w:val="0"/>
-        <w:jc w:val="left"/>
-        <w:rPr/>
-      </w:pPr>
-      <w:r>
-        <w:rPr/>
-        <w:t>social_groups_ids — список id социальных групп в том же порядке</w:t>
+        <w:t>social_groups — список социальных групп, каждый из элементов содержит как минимум свойств</w:t>
+      </w:r>
+      <w:r>
+        <w:rPr>
+          <w:rFonts w:eastAsia="WenQuanYi Micro Hei" w:cs="FreeSans"/>
+          <w:color w:val="auto"/>
+          <w:kern w:val="2"/>
+          <w:sz w:val="24"/>
+          <w:szCs w:val="24"/>
+          <w:lang w:val="ru-RU" w:eastAsia="zh-CN" w:bidi="hi-IN"/>
+        </w:rPr>
+        <w:t>а</w:t>
+      </w:r>
+      <w:r>
+        <w:rPr/>
+        <w:t xml:space="preserve"> «social_group», «</w:t>
+      </w:r>
+      <w:r>
+        <w:rPr/>
+        <w:t>code» и «id»</w:t>
+      </w:r>
+      <w:r>
+        <w:rPr/>
+        <w:t>, а также могут содержать «significance» (0.0-1.0) и «intensity»  (0-10) - значимость и интенсивность использования;</w:t>
       </w:r>
     </w:p>
     <w:p>
@@ -385,7 +418,15 @@
       </w:pPr>
       <w:r>
         <w:rPr/>
-        <w:t>/api/relevance/city_functions — возвращает список городских функций с указанием важности, если задана социальная группа, и с указанием интенсивности использования, если заданы социальная группа и жизненная ситуация. Без параметров возвращает просто список городских функций, для которых есть ненулевое зачение значимости и интенсивности в сочетании с любой социальной группой и жизненной ситуации, в менее удобном формате. Параметры:</w:t>
+        <w:t>/api/relevance/city_functions — возвращает список городских функций с указанием важности, если задана социальная группа, и с указанием интенсивности использования, если заданы социальная группа и жизненная ситуация. Без параметров возвращает просто список городских функций, для которых есть ненулевое з</w:t>
+      </w:r>
+      <w:r>
+        <w:rPr/>
+        <w:t>н</w:t>
+      </w:r>
+      <w:r>
+        <w:rPr/>
+        <w:t>ачение значимости и интенсивности в сочетании с любой социальной группой и жизненной ситуации, в менее удобном формате. Параметры:</w:t>
       </w:r>
     </w:p>
     <w:p>
@@ -450,23 +491,171 @@
       </w:pPr>
       <w:r>
         <w:rPr/>
-        <w:t>city_functions — список социальных групп, каждый из элементов содержит как минимум свойство «function», а также могут содержать «significance» (0.0-1.0) и «intensity»  (0-10) - значимость и интенсивность использования;</w:t>
-      </w:r>
-    </w:p>
-    <w:p>
-      <w:pPr>
-        <w:pStyle w:val="Normal"/>
-        <w:numPr>
-          <w:ilvl w:val="1"/>
-          <w:numId w:val="1"/>
-        </w:numPr>
-        <w:bidi w:val="0"/>
-        <w:jc w:val="left"/>
-        <w:rPr/>
-      </w:pPr>
-      <w:r>
-        <w:rPr/>
-        <w:t>city_functions_ids — список id социальных групп в том же порядке</w:t>
+        <w:t xml:space="preserve">city_functions — список </w:t>
+      </w:r>
+      <w:r>
+        <w:rPr>
+          <w:rFonts w:eastAsia="WenQuanYi Micro Hei" w:cs="FreeSans"/>
+          <w:color w:val="auto"/>
+          <w:kern w:val="2"/>
+          <w:sz w:val="24"/>
+          <w:szCs w:val="24"/>
+          <w:lang w:val="ru-RU" w:eastAsia="zh-CN" w:bidi="hi-IN"/>
+        </w:rPr>
+        <w:t>городских функций</w:t>
+      </w:r>
+      <w:r>
+        <w:rPr/>
+        <w:t>, каждый из элементов содержит как минимум свойств</w:t>
+      </w:r>
+      <w:r>
+        <w:rPr>
+          <w:rFonts w:eastAsia="WenQuanYi Micro Hei" w:cs="FreeSans"/>
+          <w:color w:val="auto"/>
+          <w:kern w:val="2"/>
+          <w:sz w:val="24"/>
+          <w:szCs w:val="24"/>
+          <w:lang w:val="ru-RU" w:eastAsia="zh-CN" w:bidi="hi-IN"/>
+        </w:rPr>
+        <w:t>а</w:t>
+      </w:r>
+      <w:r>
+        <w:rPr/>
+        <w:t xml:space="preserve"> «</w:t>
+      </w:r>
+      <w:r>
+        <w:rPr/>
+        <w:t>city_</w:t>
+      </w:r>
+      <w:r>
+        <w:rPr/>
+        <w:t>function», «</w:t>
+      </w:r>
+      <w:r>
+        <w:rPr/>
+        <w:t>code» и «id»</w:t>
+      </w:r>
+      <w:r>
+        <w:rPr/>
+        <w:t>, а также могут содержать «significance» (0.0-1.0) и «intensity»  (0-10) - значимость и интенсивность использования;</w:t>
+      </w:r>
+    </w:p>
+    <w:p>
+      <w:pPr>
+        <w:pStyle w:val="Normal"/>
+        <w:bidi w:val="0"/>
+        <w:jc w:val="left"/>
+        <w:rPr/>
+      </w:pPr>
+      <w:r>
+        <w:rPr/>
+      </w:r>
+    </w:p>
+    <w:p>
+      <w:pPr>
+        <w:pStyle w:val="Normal"/>
+        <w:numPr>
+          <w:ilvl w:val="0"/>
+          <w:numId w:val="1"/>
+        </w:numPr>
+        <w:bidi w:val="0"/>
+        <w:jc w:val="left"/>
+        <w:rPr/>
+      </w:pPr>
+      <w:r>
+        <w:rPr/>
+        <w:t>/api/relevance/</w:t>
+      </w:r>
+      <w:r>
+        <w:rPr/>
+        <w:t>service_types</w:t>
+      </w:r>
+      <w:r>
+        <w:rPr/>
+        <w:t xml:space="preserve"> — возвращает список </w:t>
+      </w:r>
+      <w:r>
+        <w:rPr/>
+        <w:t xml:space="preserve">типов сервисов, </w:t>
+      </w:r>
+      <w:r>
+        <w:rPr/>
+        <w:t xml:space="preserve">находящихся в городе, </w:t>
+      </w:r>
+      <w:r>
+        <w:rPr/>
+        <w:t xml:space="preserve">с указанием важности, если задана социальная группа, и с указанием интенсивности использования, если заданы социальная группа и жизненная ситуация. Без параметров возвращает просто список </w:t>
+      </w:r>
+      <w:r>
+        <w:rPr>
+          <w:rFonts w:eastAsia="WenQuanYi Micro Hei" w:cs="FreeSans"/>
+          <w:color w:val="auto"/>
+          <w:kern w:val="2"/>
+          <w:sz w:val="24"/>
+          <w:szCs w:val="24"/>
+          <w:lang w:val="ru-RU" w:eastAsia="zh-CN" w:bidi="hi-IN"/>
+        </w:rPr>
+        <w:t>типов сервисов</w:t>
+      </w:r>
+      <w:r>
+        <w:rPr/>
+        <w:t>, для которых есть ненулевое з</w:t>
+      </w:r>
+      <w:r>
+        <w:rPr/>
+        <w:t>н</w:t>
+      </w:r>
+      <w:r>
+        <w:rPr/>
+        <w:t>ачение значимости и интенсивности в сочетании с любой социальной группой и жизненной ситуации, в менее удобном формате. Параметры:</w:t>
+      </w:r>
+    </w:p>
+    <w:p>
+      <w:pPr>
+        <w:pStyle w:val="Normal"/>
+        <w:numPr>
+          <w:ilvl w:val="1"/>
+          <w:numId w:val="1"/>
+        </w:numPr>
+        <w:bidi w:val="0"/>
+        <w:jc w:val="left"/>
+        <w:rPr/>
+      </w:pPr>
+      <w:r>
+        <w:rPr/>
+        <w:t>city — город, название или id</w:t>
+      </w:r>
+    </w:p>
+    <w:p>
+      <w:pPr>
+        <w:pStyle w:val="Normal"/>
+        <w:numPr>
+          <w:ilvl w:val="1"/>
+          <w:numId w:val="1"/>
+        </w:numPr>
+        <w:bidi w:val="0"/>
+        <w:jc w:val="left"/>
+        <w:rPr/>
+      </w:pPr>
+      <w:r>
+        <w:rPr/>
+        <w:t>social_group — социальная группа, название или id</w:t>
+      </w:r>
+    </w:p>
+    <w:p>
+      <w:pPr>
+        <w:pStyle w:val="Normal"/>
+        <w:numPr>
+          <w:ilvl w:val="1"/>
+          <w:numId w:val="1"/>
+        </w:numPr>
+        <w:bidi w:val="0"/>
+        <w:jc w:val="left"/>
+        <w:rPr/>
+      </w:pPr>
+      <w:r>
+        <w:rPr/>
+        <w:t>living_situation — жизненная ситуация, название или id</w:t>
       </w:r>
     </w:p>
     <w:p>
@@ -477,6 +666,111 @@
           <w:numId w:val="0"/>
         </w:numPr>
         <w:bidi w:val="0"/>
+        <w:ind w:left="720" w:hanging="0"/>
+        <w:jc w:val="left"/>
+        <w:rPr/>
+      </w:pPr>
+      <w:r>
+        <w:rPr/>
+        <w:t>Ключи в  ответе:</w:t>
+      </w:r>
+    </w:p>
+    <w:p>
+      <w:pPr>
+        <w:pStyle w:val="Normal"/>
+        <w:numPr>
+          <w:ilvl w:val="1"/>
+          <w:numId w:val="1"/>
+        </w:numPr>
+        <w:bidi w:val="0"/>
+        <w:jc w:val="left"/>
+        <w:rPr/>
+      </w:pPr>
+      <w:r>
+        <w:rPr>
+          <w:rFonts w:eastAsia="WenQuanYi Micro Hei" w:cs="FreeSans"/>
+          <w:color w:val="auto"/>
+          <w:kern w:val="2"/>
+          <w:sz w:val="24"/>
+          <w:szCs w:val="24"/>
+          <w:lang w:val="ru-RU" w:eastAsia="zh-CN" w:bidi="hi-IN"/>
+        </w:rPr>
+        <w:t>service_types</w:t>
+      </w:r>
+      <w:r>
+        <w:rPr/>
+        <w:t xml:space="preserve"> — список </w:t>
+      </w:r>
+      <w:r>
+        <w:rPr>
+          <w:rFonts w:eastAsia="WenQuanYi Micro Hei" w:cs="FreeSans"/>
+          <w:color w:val="auto"/>
+          <w:kern w:val="2"/>
+          <w:sz w:val="24"/>
+          <w:szCs w:val="24"/>
+          <w:lang w:val="ru-RU" w:eastAsia="zh-CN" w:bidi="hi-IN"/>
+        </w:rPr>
+        <w:t>типов сервисов</w:t>
+      </w:r>
+      <w:r>
+        <w:rPr/>
+        <w:t>, каждый из элементов содержит как минимум свойств</w:t>
+      </w:r>
+      <w:r>
+        <w:rPr>
+          <w:rFonts w:eastAsia="WenQuanYi Micro Hei" w:cs="FreeSans"/>
+          <w:color w:val="auto"/>
+          <w:kern w:val="2"/>
+          <w:sz w:val="24"/>
+          <w:szCs w:val="24"/>
+          <w:lang w:val="ru-RU" w:eastAsia="zh-CN" w:bidi="hi-IN"/>
+        </w:rPr>
+        <w:t>а</w:t>
+      </w:r>
+      <w:r>
+        <w:rPr/>
+        <w:t xml:space="preserve"> «</w:t>
+      </w:r>
+      <w:r>
+        <w:rPr>
+          <w:rFonts w:eastAsia="WenQuanYi Micro Hei" w:cs="FreeSans"/>
+          <w:color w:val="auto"/>
+          <w:kern w:val="2"/>
+          <w:sz w:val="24"/>
+          <w:szCs w:val="24"/>
+          <w:lang w:val="ru-RU" w:eastAsia="zh-CN" w:bidi="hi-IN"/>
+        </w:rPr>
+        <w:t>service_type</w:t>
+      </w:r>
+      <w:r>
+        <w:rPr/>
+        <w:t>», «</w:t>
+      </w:r>
+      <w:r>
+        <w:rPr/>
+        <w:t>code» и «</w:t>
+      </w:r>
+      <w:r>
+        <w:rPr/>
+        <w:t xml:space="preserve">count» (количество представителей сервиса в городе), </w:t>
+      </w:r>
+      <w:r>
+        <w:rPr/>
+        <w:t>«id»</w:t>
+      </w:r>
+      <w:r>
+        <w:rPr/>
+        <w:t>, а также могут содержать «significance» (0.0-1.0) и «intensity»  (0-10) - значимость и интенсивность использования;</w:t>
+      </w:r>
+    </w:p>
+    <w:p>
+      <w:pPr>
+        <w:pStyle w:val="Normal"/>
+        <w:numPr>
+          <w:ilvl w:val="0"/>
+          <w:numId w:val="0"/>
+        </w:numPr>
+        <w:bidi w:val="0"/>
         <w:ind w:left="1080" w:hanging="0"/>
         <w:jc w:val="left"/>
         <w:rPr/>
@@ -563,23 +857,23 @@
       </w:pPr>
       <w:r>
         <w:rPr/>
-        <w:t>living_situations — список жизненных ситуаций, каждый из элементов содержит как минимум свойство «living_situation», а также могут содержать «significance» (0.0-1.0) и «intensity»  (0-10) - значимость и интенсивность использования;</w:t>
-      </w:r>
-    </w:p>
-    <w:p>
-      <w:pPr>
-        <w:pStyle w:val="Normal"/>
-        <w:numPr>
-          <w:ilvl w:val="1"/>
-          <w:numId w:val="1"/>
-        </w:numPr>
-        <w:bidi w:val="0"/>
-        <w:jc w:val="left"/>
-        <w:rPr/>
-      </w:pPr>
-      <w:r>
-        <w:rPr/>
-        <w:t>living_situations_ids — список id социальных групп в том же порядке</w:t>
+        <w:t>living_situations — список жизненных ситуаций, каждый из элементов содержит как минимум свойств</w:t>
+      </w:r>
+      <w:r>
+        <w:rPr/>
+        <w:t>а</w:t>
+      </w:r>
+      <w:r>
+        <w:rPr/>
+        <w:t xml:space="preserve"> «living_situation», «</w:t>
+      </w:r>
+      <w:r>
+        <w:rPr/>
+        <w:t>code» и «id»</w:t>
+      </w:r>
+      <w:r>
+        <w:rPr/>
+        <w:t>, а также могут содержать «significance» (0.0-1.0) и «intensity»  (0-10) - значимость и интенсивность использования;</w:t>
       </w:r>
     </w:p>
     <w:p>
@@ -1169,7 +1463,51 @@
       </w:pPr>
       <w:r>
         <w:rPr/>
-        <w:t>/api/list/municipalities — список муниципальных образований. Не принимает параметров. Ключи в ответе:</w:t>
+        <w:t xml:space="preserve">/api/list/municipalities — список муниципальных образований. </w:t>
+      </w:r>
+      <w:r>
+        <w:rPr>
+          <w:rFonts w:eastAsia="WenQuanYi Micro Hei" w:cs="FreeSans"/>
+          <w:color w:val="auto"/>
+          <w:kern w:val="2"/>
+          <w:sz w:val="24"/>
+          <w:szCs w:val="24"/>
+          <w:lang w:val="ru-RU" w:eastAsia="zh-CN" w:bidi="hi-IN"/>
+        </w:rPr>
+        <w:t>Принимает параметр:</w:t>
+      </w:r>
+    </w:p>
+    <w:p>
+      <w:pPr>
+        <w:pStyle w:val="Normal"/>
+        <w:numPr>
+          <w:ilvl w:val="1"/>
+          <w:numId w:val="1"/>
+        </w:numPr>
+        <w:bidi w:val="0"/>
+        <w:jc w:val="left"/>
+        <w:rPr/>
+      </w:pPr>
+      <w:r>
+        <w:rPr/>
+        <w:t>city — город, название или id</w:t>
+      </w:r>
+    </w:p>
+    <w:p>
+      <w:pPr>
+        <w:pStyle w:val="Normal"/>
+        <w:numPr>
+          <w:ilvl w:val="0"/>
+          <w:numId w:val="0"/>
+        </w:numPr>
+        <w:bidi w:val="0"/>
+        <w:ind w:left="720" w:hanging="0"/>
+        <w:jc w:val="left"/>
+        <w:rPr/>
+      </w:pPr>
+      <w:r>
+        <w:rPr/>
+        <w:t>Ключи в ответе:</w:t>
       </w:r>
     </w:p>
     <w:p>
@@ -1233,7 +1571,50 @@
       </w:pPr>
       <w:r>
         <w:rPr/>
-        <w:t>/api/list/districts — список административных единиц. Не принимает параметров. Ключи в ответе:</w:t>
+        <w:t xml:space="preserve">/api/list/districts — список административных единиц. </w:t>
+      </w:r>
+      <w:r>
+        <w:rPr>
+          <w:rFonts w:eastAsia="WenQuanYi Micro Hei" w:cs="FreeSans"/>
+          <w:color w:val="auto"/>
+          <w:kern w:val="2"/>
+          <w:sz w:val="24"/>
+          <w:szCs w:val="24"/>
+          <w:lang w:val="ru-RU" w:eastAsia="zh-CN" w:bidi="hi-IN"/>
+        </w:rPr>
+        <w:t>Принимает параметр:</w:t>
+      </w:r>
+    </w:p>
+    <w:p>
+      <w:pPr>
+        <w:pStyle w:val="Normal"/>
+        <w:numPr>
+          <w:ilvl w:val="1"/>
+          <w:numId w:val="1"/>
+        </w:numPr>
+        <w:bidi w:val="0"/>
+        <w:jc w:val="left"/>
+        <w:rPr/>
+      </w:pPr>
+      <w:r>
+        <w:rPr/>
+        <w:t>city — город, название или id</w:t>
+      </w:r>
+    </w:p>
+    <w:p>
+      <w:pPr>
+        <w:pStyle w:val="Normal"/>
+        <w:numPr>
+          <w:ilvl w:val="0"/>
+          <w:numId w:val="1"/>
+        </w:numPr>
+        <w:bidi w:val="0"/>
+        <w:jc w:val="left"/>
+        <w:rPr/>
+      </w:pPr>
+      <w:r>
+        <w:rPr/>
+        <w:t>Ключи в ответе:</w:t>
       </w:r>
     </w:p>
     <w:p>
@@ -1298,6 +1679,22 @@
       <w:r>
         <w:rPr/>
         <w:t>/api/list/city_hierarchy — иерархический список административных единиц, муниципальных образований и кварталов. Можно указать административную единицу, МО или квартал для получения МО внутри административной единицы (при указании административной единицы), административную единицу нахождения МО (при указании МО) или МО нахождения кваратала (при указании квартала). Кроме того, можно включить получение самих кварталов в МО. Принимает параметры:</w:t>
+      </w:r>
+    </w:p>
+    <w:p>
+      <w:pPr>
+        <w:pStyle w:val="Normal"/>
+        <w:numPr>
+          <w:ilvl w:val="1"/>
+          <w:numId w:val="1"/>
+        </w:numPr>
+        <w:bidi w:val="0"/>
+        <w:jc w:val="left"/>
+        <w:rPr/>
+      </w:pPr>
+      <w:r>
+        <w:rPr/>
+        <w:t>city — город, название или id</w:t>
       </w:r>
     </w:p>
     <w:p>
@@ -1609,6 +2006,22 @@
       </w:pPr>
       <w:r>
         <w:rPr/>
+        <w:t>city — город, название или id</w:t>
+      </w:r>
+    </w:p>
+    <w:p>
+      <w:pPr>
+        <w:pStyle w:val="Normal"/>
+        <w:numPr>
+          <w:ilvl w:val="1"/>
+          <w:numId w:val="1"/>
+        </w:numPr>
+        <w:bidi w:val="0"/>
+        <w:jc w:val="left"/>
+        <w:rPr/>
+      </w:pPr>
+      <w:r>
+        <w:rPr/>
         <w:t>service_type — тип сервиса, название или id</w:t>
       </w:r>
     </w:p>
@@ -1942,6 +2355,22 @@
       </w:pPr>
       <w:r>
         <w:rPr/>
+        <w:t>city — город, название или id</w:t>
+      </w:r>
+    </w:p>
+    <w:p>
+      <w:pPr>
+        <w:pStyle w:val="Normal"/>
+        <w:numPr>
+          <w:ilvl w:val="1"/>
+          <w:numId w:val="1"/>
+        </w:numPr>
+        <w:bidi w:val="0"/>
+        <w:jc w:val="left"/>
+        <w:rPr/>
+      </w:pPr>
+      <w:r>
+        <w:rPr/>
         <w:t>location — локация расположения домов (название МО или административной единицы, или id квартала)</w:t>
       </w:r>
     </w:p>
@@ -2267,15 +2696,7 @@
       </w:pPr>
       <w:r>
         <w:rPr/>
-        <w:t>/api/provision_v3/house/{house_id}/</w:t>
-      </w:r>
-      <w:r>
-        <w:rPr/>
-        <w:t>services</w:t>
-      </w:r>
-      <w:r>
-        <w:rPr/>
-        <w:t xml:space="preserve"> — получение списка сервисов, оказавшихся в зоне доступности жилого дома. Можно указать тип сервиса для получения только его представителей. Принимает параметры:</w:t>
+        <w:t>/api/provision_v3/house/{house_id}/services — получение списка сервисов, оказавшихся в зоне доступности жилого дома. Можно указать тип сервиса для получения только его представителей. Принимает параметры:</w:t>
       </w:r>
     </w:p>
     <w:p>
@@ -2448,28 +2869,50 @@
       </w:pPr>
       <w:r>
         <w:rPr/>
-        <w:t>/api/provision_v3/service/{service_id}/</w:t>
-      </w:r>
-      <w:r>
-        <w:rPr/>
-        <w:t>houses</w:t>
-      </w:r>
-      <w:r>
-        <w:rPr/>
-        <w:t xml:space="preserve"> — получение списка домов для которых заданный сервис оказался в зоне доступности. Не принимает параметров.</w:t>
-      </w:r>
-    </w:p>
-    <w:p>
-      <w:pPr>
-        <w:pStyle w:val="Normal"/>
-        <w:bidi w:val="0"/>
-        <w:jc w:val="left"/>
-        <w:rPr/>
-      </w:pPr>
-      <w:r>
-        <w:rPr/>
-        <w:tab/>
-        <w:t>Ключи ответа:</w:t>
+        <w:t xml:space="preserve">/api/provision_v3/service/{service_id}/houses — получение списка домов для которых заданный сервис оказался в зоне доступности. </w:t>
+      </w:r>
+      <w:r>
+        <w:rPr>
+          <w:rFonts w:eastAsia="WenQuanYi Micro Hei" w:cs="FreeSans"/>
+          <w:color w:val="auto"/>
+          <w:kern w:val="2"/>
+          <w:sz w:val="24"/>
+          <w:szCs w:val="24"/>
+          <w:lang w:val="ru-RU" w:eastAsia="zh-CN" w:bidi="hi-IN"/>
+        </w:rPr>
+        <w:t>Принимает параметр:</w:t>
+      </w:r>
+    </w:p>
+    <w:p>
+      <w:pPr>
+        <w:pStyle w:val="Normal"/>
+        <w:numPr>
+          <w:ilvl w:val="1"/>
+          <w:numId w:val="1"/>
+        </w:numPr>
+        <w:bidi w:val="0"/>
+        <w:jc w:val="left"/>
+        <w:rPr/>
+      </w:pPr>
+      <w:r>
+        <w:rPr/>
+        <w:t>city — город, название или id</w:t>
+      </w:r>
+    </w:p>
+    <w:p>
+      <w:pPr>
+        <w:pStyle w:val="Normal"/>
+        <w:numPr>
+          <w:ilvl w:val="0"/>
+          <w:numId w:val="1"/>
+        </w:numPr>
+        <w:bidi w:val="0"/>
+        <w:jc w:val="left"/>
+        <w:rPr/>
+      </w:pPr>
+      <w:r>
+        <w:rPr/>
+        <w:t>Ключи в ответе:</w:t>
       </w:r>
     </w:p>
     <w:p>
@@ -2691,7 +3134,14 @@
         </w:rPr>
       </w:pPr>
       <w:r>
-        <w:rPr/>
+        <w:rPr>
+          <w:rFonts w:eastAsia="WenQuanYi Micro Hei" w:cs="FreeSans"/>
+          <w:color w:val="auto"/>
+          <w:kern w:val="2"/>
+          <w:sz w:val="24"/>
+          <w:szCs w:val="24"/>
+          <w:lang w:val="ru-RU" w:eastAsia="zh-CN" w:bidi="hi-IN"/>
+        </w:rPr>
       </w:r>
     </w:p>
     <w:p>
@@ -2767,11 +3217,7 @@
       </w:r>
       <w:r>
         <w:rPr/>
-        <w:t xml:space="preserve"> </w:t>
-      </w:r>
-      <w:r>
-        <w:rPr/>
-        <w:t>Имеет обязательный параметр:</w:t>
+        <w:t xml:space="preserve"> Имеет обязательный параметр:</w:t>
       </w:r>
     </w:p>
     <w:p>
@@ -2855,7 +3301,50 @@
       </w:pPr>
       <w:r>
         <w:rPr/>
-        <w:t>/api/provision_v3/ready — получение списка оцененных типов сервисов с количеством объектов и нормативами оценки. Параметров не принимает. Ключи в ответе:</w:t>
+        <w:t xml:space="preserve">/api/provision_v3/ready — получение списка оцененных типов сервисов с количеством объектов и нормативами оценки. </w:t>
+      </w:r>
+      <w:r>
+        <w:rPr>
+          <w:rFonts w:eastAsia="WenQuanYi Micro Hei" w:cs="FreeSans"/>
+          <w:color w:val="auto"/>
+          <w:kern w:val="2"/>
+          <w:sz w:val="24"/>
+          <w:szCs w:val="24"/>
+          <w:lang w:val="ru-RU" w:eastAsia="zh-CN" w:bidi="hi-IN"/>
+        </w:rPr>
+        <w:t>Принимает параметр:</w:t>
+      </w:r>
+    </w:p>
+    <w:p>
+      <w:pPr>
+        <w:pStyle w:val="Normal"/>
+        <w:numPr>
+          <w:ilvl w:val="1"/>
+          <w:numId w:val="1"/>
+        </w:numPr>
+        <w:bidi w:val="0"/>
+        <w:jc w:val="left"/>
+        <w:rPr/>
+      </w:pPr>
+      <w:r>
+        <w:rPr/>
+        <w:t>city — город, название или id</w:t>
+      </w:r>
+    </w:p>
+    <w:p>
+      <w:pPr>
+        <w:pStyle w:val="Normal"/>
+        <w:numPr>
+          <w:ilvl w:val="0"/>
+          <w:numId w:val="1"/>
+        </w:numPr>
+        <w:bidi w:val="0"/>
+        <w:jc w:val="left"/>
+        <w:rPr/>
+      </w:pPr>
+      <w:r>
+        <w:rPr/>
+        <w:t>Ключи в ответе:</w:t>
       </w:r>
     </w:p>
     <w:p>
@@ -2999,7 +3488,50 @@
       </w:pPr>
       <w:r>
         <w:rPr/>
-        <w:t>/api/provision_v3/not_ready — получение списка сервисов, ожидающих оценки с общим количеством объектов и тех, которые еще не прошли оценку. Параметров не принимает. Ключи в ответе:</w:t>
+        <w:t xml:space="preserve">/api/provision_v3/not_ready — получение списка сервисов, ожидающих оценки с общим количеством объектов и тех, которые еще не прошли оценку. </w:t>
+      </w:r>
+      <w:r>
+        <w:rPr>
+          <w:rFonts w:eastAsia="WenQuanYi Micro Hei" w:cs="FreeSans"/>
+          <w:color w:val="auto"/>
+          <w:kern w:val="2"/>
+          <w:sz w:val="24"/>
+          <w:szCs w:val="24"/>
+          <w:lang w:val="ru-RU" w:eastAsia="zh-CN" w:bidi="hi-IN"/>
+        </w:rPr>
+        <w:t>Принимает параметр:</w:t>
+      </w:r>
+    </w:p>
+    <w:p>
+      <w:pPr>
+        <w:pStyle w:val="Normal"/>
+        <w:numPr>
+          <w:ilvl w:val="1"/>
+          <w:numId w:val="1"/>
+        </w:numPr>
+        <w:bidi w:val="0"/>
+        <w:jc w:val="left"/>
+        <w:rPr/>
+      </w:pPr>
+      <w:r>
+        <w:rPr/>
+        <w:t>city — город, название или id</w:t>
+      </w:r>
+    </w:p>
+    <w:p>
+      <w:pPr>
+        <w:pStyle w:val="Normal"/>
+        <w:numPr>
+          <w:ilvl w:val="0"/>
+          <w:numId w:val="1"/>
+        </w:numPr>
+        <w:bidi w:val="0"/>
+        <w:jc w:val="left"/>
+        <w:rPr/>
+      </w:pPr>
+      <w:r>
+        <w:rPr/>
+        <w:t>Ключи в ответе:</w:t>
       </w:r>
     </w:p>
     <w:p>
@@ -3096,6 +3628,22 @@
       <w:r>
         <w:rPr/>
         <w:t>/api/provision_v3/prosperity/{districts,municipalities,blocks} — получение обеспеченности или благополучия по административным единицам/муниципалитетам/кварталам. Можно указать конкретную локацию (административная единица, МО, квартал), меньшую в большей (все МО в административной единицы, все кварталы в МО/административной единице) или среднее значение по (…) с помощью параметров district, municipality и block. В каждое значение можно указать конкретный экземпляр локации или значение «mean» для получения среднего. Аналогично можно поступить с социальными группами. Если указать параметр provision_only, то социальная группа обрабатываться не будет, значимость и благополучие возвращаться не будут. Принимает параметры:</w:t>
+      </w:r>
+    </w:p>
+    <w:p>
+      <w:pPr>
+        <w:pStyle w:val="Normal"/>
+        <w:numPr>
+          <w:ilvl w:val="1"/>
+          <w:numId w:val="1"/>
+        </w:numPr>
+        <w:bidi w:val="0"/>
+        <w:jc w:val="left"/>
+        <w:rPr/>
+      </w:pPr>
+      <w:r>
+        <w:rPr/>
+        <w:t>city — город, название или id</w:t>
       </w:r>
     </w:p>
     <w:p>

</xml_diff>

<commit_message>
Version 2022-03-10 Add /api/provision_v3/house/{house_id}/normative_load endpoint
</commit_message>
<xml_diff>
--- a/documentation.docx
+++ b/documentation.docx
@@ -378,15 +378,7 @@
       </w:r>
       <w:r>
         <w:rPr/>
-        <w:t xml:space="preserve"> «social_group», «</w:t>
-      </w:r>
-      <w:r>
-        <w:rPr/>
-        <w:t>code» и «id»</w:t>
-      </w:r>
-      <w:r>
-        <w:rPr/>
-        <w:t>, а также могут содержать «significance» (0.0-1.0) и «intensity»  (0-10) - значимость и интенсивность использования;</w:t>
+        <w:t xml:space="preserve"> «social_group», «code» и «id», а также могут содержать «significance» (0.0-1.0) и «intensity»  (0-10) - значимость и интенсивность использования;</w:t>
       </w:r>
     </w:p>
     <w:p>
@@ -418,15 +410,7 @@
       </w:pPr>
       <w:r>
         <w:rPr/>
-        <w:t>/api/relevance/city_functions — возвращает список городских функций с указанием важности, если задана социальная группа, и с указанием интенсивности использования, если заданы социальная группа и жизненная ситуация. Без параметров возвращает просто список городских функций, для которых есть ненулевое з</w:t>
-      </w:r>
-      <w:r>
-        <w:rPr/>
-        <w:t>н</w:t>
-      </w:r>
-      <w:r>
-        <w:rPr/>
-        <w:t>ачение значимости и интенсивности в сочетании с любой социальной группой и жизненной ситуации, в менее удобном формате. Параметры:</w:t>
+        <w:t>/api/relevance/city_functions — возвращает список городских функций с указанием важности, если задана социальная группа, и с указанием интенсивности использования, если заданы социальная группа и жизненная ситуация. Без параметров возвращает просто список городских функций, для которых есть ненулевое значение значимости и интенсивности в сочетании с любой социальной группой и жизненной ситуации, в менее удобном формате. Параметры:</w:t>
       </w:r>
     </w:p>
     <w:p>
@@ -521,70 +505,34 @@
       </w:r>
       <w:r>
         <w:rPr/>
-        <w:t xml:space="preserve"> «</w:t>
-      </w:r>
-      <w:r>
-        <w:rPr/>
-        <w:t>city_</w:t>
-      </w:r>
-      <w:r>
-        <w:rPr/>
-        <w:t>function», «</w:t>
-      </w:r>
-      <w:r>
-        <w:rPr/>
-        <w:t>code» и «id»</w:t>
-      </w:r>
-      <w:r>
-        <w:rPr/>
-        <w:t>, а также могут содержать «significance» (0.0-1.0) и «intensity»  (0-10) - значимость и интенсивность использования;</w:t>
-      </w:r>
-    </w:p>
-    <w:p>
-      <w:pPr>
-        <w:pStyle w:val="Normal"/>
-        <w:bidi w:val="0"/>
-        <w:jc w:val="left"/>
-        <w:rPr/>
-      </w:pPr>
-      <w:r>
-        <w:rPr/>
-      </w:r>
-    </w:p>
-    <w:p>
-      <w:pPr>
-        <w:pStyle w:val="Normal"/>
-        <w:numPr>
-          <w:ilvl w:val="0"/>
-          <w:numId w:val="1"/>
-        </w:numPr>
-        <w:bidi w:val="0"/>
-        <w:jc w:val="left"/>
-        <w:rPr/>
-      </w:pPr>
-      <w:r>
-        <w:rPr/>
-        <w:t>/api/relevance/</w:t>
-      </w:r>
-      <w:r>
-        <w:rPr/>
-        <w:t>service_types</w:t>
-      </w:r>
-      <w:r>
-        <w:rPr/>
-        <w:t xml:space="preserve"> — возвращает список </w:t>
-      </w:r>
-      <w:r>
-        <w:rPr/>
-        <w:t xml:space="preserve">типов сервисов, </w:t>
-      </w:r>
-      <w:r>
-        <w:rPr/>
-        <w:t xml:space="preserve">находящихся в городе, </w:t>
-      </w:r>
-      <w:r>
-        <w:rPr/>
-        <w:t xml:space="preserve">с указанием важности, если задана социальная группа, и с указанием интенсивности использования, если заданы социальная группа и жизненная ситуация. Без параметров возвращает просто список </w:t>
+        <w:t xml:space="preserve"> «city_function», «code» и «id», а также могут содержать «significance» (0.0-1.0) и «intensity»  (0-10) - значимость и интенсивность использования;</w:t>
+      </w:r>
+    </w:p>
+    <w:p>
+      <w:pPr>
+        <w:pStyle w:val="Normal"/>
+        <w:bidi w:val="0"/>
+        <w:jc w:val="left"/>
+        <w:rPr/>
+      </w:pPr>
+      <w:r>
+        <w:rPr/>
+      </w:r>
+    </w:p>
+    <w:p>
+      <w:pPr>
+        <w:pStyle w:val="Normal"/>
+        <w:numPr>
+          <w:ilvl w:val="0"/>
+          <w:numId w:val="1"/>
+        </w:numPr>
+        <w:bidi w:val="0"/>
+        <w:jc w:val="left"/>
+        <w:rPr/>
+      </w:pPr>
+      <w:r>
+        <w:rPr/>
+        <w:t xml:space="preserve">/api/relevance/service_types — возвращает список типов сервисов, находящихся в городе, с указанием важности, если задана социальная группа, и с указанием интенсивности использования, если заданы социальная группа и жизненная ситуация. Без параметров возвращает просто список </w:t>
       </w:r>
       <w:r>
         <w:rPr>
@@ -599,15 +547,7 @@
       </w:r>
       <w:r>
         <w:rPr/>
-        <w:t>, для которых есть ненулевое з</w:t>
-      </w:r>
-      <w:r>
-        <w:rPr/>
-        <w:t>н</w:t>
-      </w:r>
-      <w:r>
-        <w:rPr/>
-        <w:t>ачение значимости и интенсивности в сочетании с любой социальной группой и жизненной ситуации, в менее удобном формате. Параметры:</w:t>
+        <w:t>, для которых есть ненулевое значение значимости и интенсивности в сочетании с любой социальной группой и жизненной ситуации, в менее удобном формате. Параметры:</w:t>
       </w:r>
     </w:p>
     <w:p>
@@ -744,23 +684,7 @@
       </w:r>
       <w:r>
         <w:rPr/>
-        <w:t>», «</w:t>
-      </w:r>
-      <w:r>
-        <w:rPr/>
-        <w:t>code» и «</w:t>
-      </w:r>
-      <w:r>
-        <w:rPr/>
-        <w:t xml:space="preserve">count» (количество представителей сервиса в городе), </w:t>
-      </w:r>
-      <w:r>
-        <w:rPr/>
-        <w:t>«id»</w:t>
-      </w:r>
-      <w:r>
-        <w:rPr/>
-        <w:t>, а также могут содержать «significance» (0.0-1.0) и «intensity»  (0-10) - значимость и интенсивность использования;</w:t>
+        <w:t>», «code» и «count» (количество представителей сервиса в городе), «id», а также могут содержать «significance» (0.0-1.0) и «intensity»  (0-10) - значимость и интенсивность использования;</w:t>
       </w:r>
     </w:p>
     <w:p>
@@ -857,23 +781,7 @@
       </w:pPr>
       <w:r>
         <w:rPr/>
-        <w:t>living_situations — список жизненных ситуаций, каждый из элементов содержит как минимум свойств</w:t>
-      </w:r>
-      <w:r>
-        <w:rPr/>
-        <w:t>а</w:t>
-      </w:r>
-      <w:r>
-        <w:rPr/>
-        <w:t xml:space="preserve"> «living_situation», «</w:t>
-      </w:r>
-      <w:r>
-        <w:rPr/>
-        <w:t>code» и «id»</w:t>
-      </w:r>
-      <w:r>
-        <w:rPr/>
-        <w:t>, а также могут содержать «significance» (0.0-1.0) и «intensity»  (0-10) - значимость и интенсивность использования;</w:t>
+        <w:t>living_situations — список жизненных ситуаций, каждый из элементов содержит как минимум свойства «living_situation», «code» и «id», а также могут содержать «significance» (0.0-1.0) и «intensity»  (0-10) - значимость и интенсивность использования;</w:t>
       </w:r>
     </w:p>
     <w:p>
@@ -2681,6 +2589,332 @@
       </w:pPr>
       <w:r>
         <w:rPr/>
+      </w:r>
+    </w:p>
+    <w:p>
+      <w:pPr>
+        <w:pStyle w:val="Normal"/>
+        <w:numPr>
+          <w:ilvl w:val="0"/>
+          <w:numId w:val="1"/>
+        </w:numPr>
+        <w:bidi w:val="0"/>
+        <w:jc w:val="left"/>
+        <w:rPr/>
+      </w:pPr>
+      <w:r>
+        <w:rPr/>
+        <w:t>/api/provision_v3/house/{house_id}/</w:t>
+      </w:r>
+      <w:r>
+        <w:rPr>
+          <w:lang w:val="en-US"/>
+        </w:rPr>
+        <w:t>normative_load</w:t>
+      </w:r>
+      <w:r>
+        <w:rPr/>
+        <w:t xml:space="preserve"> — </w:t>
+      </w:r>
+      <w:r>
+        <w:rPr>
+          <w:rFonts w:eastAsia="WenQuanYi Micro Hei" w:cs="FreeSans"/>
+          <w:color w:val="auto"/>
+          <w:kern w:val="2"/>
+          <w:sz w:val="24"/>
+          <w:szCs w:val="24"/>
+          <w:lang w:val="ru-RU" w:eastAsia="zh-CN" w:bidi="hi-IN"/>
+        </w:rPr>
+        <w:t>Получение данных о потенциальных пользователях типов сервисов (по нормативным величинам)</w:t>
+      </w:r>
+      <w:r>
+        <w:rPr/>
+        <w:t>. Принимает параметры:</w:t>
+      </w:r>
+    </w:p>
+    <w:p>
+      <w:pPr>
+        <w:pStyle w:val="Normal"/>
+        <w:numPr>
+          <w:ilvl w:val="1"/>
+          <w:numId w:val="1"/>
+        </w:numPr>
+        <w:bidi w:val="0"/>
+        <w:jc w:val="left"/>
+        <w:rPr/>
+      </w:pPr>
+      <w:r>
+        <w:rPr/>
+        <w:t xml:space="preserve">service_type — тип сервиса, название или id </w:t>
+      </w:r>
+      <w:r>
+        <w:rPr/>
+        <w:t>(опционально)</w:t>
+      </w:r>
+    </w:p>
+    <w:p>
+      <w:pPr>
+        <w:pStyle w:val="Normal"/>
+        <w:numPr>
+          <w:ilvl w:val="1"/>
+          <w:numId w:val="1"/>
+        </w:numPr>
+        <w:bidi w:val="0"/>
+        <w:jc w:val="left"/>
+        <w:rPr>
+          <w:lang w:val="en-US"/>
+        </w:rPr>
+      </w:pPr>
+      <w:r>
+        <w:rPr>
+          <w:rFonts w:eastAsia="WenQuanYi Micro Hei" w:cs="FreeSans"/>
+          <w:color w:val="auto"/>
+          <w:kern w:val="2"/>
+          <w:sz w:val="24"/>
+          <w:szCs w:val="24"/>
+          <w:lang w:val="en-US" w:eastAsia="zh-CN" w:bidi="hi-IN"/>
+        </w:rPr>
+        <w:t>no</w:t>
+      </w:r>
+      <w:r>
+        <w:rPr>
+          <w:lang w:val="en-US"/>
+        </w:rPr>
+        <w:t xml:space="preserve">_round — </w:t>
+      </w:r>
+      <w:r>
+        <w:rPr>
+          <w:lang w:val="ru-RU"/>
+        </w:rPr>
+        <w:t xml:space="preserve">использовать ли округление (по-умолчанию </w:t>
+      </w:r>
+      <w:r>
+        <w:rPr>
+          <w:rFonts w:eastAsia="WenQuanYi Micro Hei" w:cs="FreeSans"/>
+          <w:color w:val="auto"/>
+          <w:kern w:val="2"/>
+          <w:sz w:val="24"/>
+          <w:szCs w:val="24"/>
+          <w:lang w:val="ru-RU" w:eastAsia="zh-CN" w:bidi="hi-IN"/>
+        </w:rPr>
+        <w:t>выключено</w:t>
+      </w:r>
+      <w:r>
+        <w:rPr>
+          <w:lang w:val="ru-RU"/>
+        </w:rPr>
+        <w:t>, любое значение, кроме «0», «</w:t>
+      </w:r>
+      <w:r>
+        <w:rPr>
+          <w:lang w:val="en-US"/>
+        </w:rPr>
+        <w:t>false</w:t>
+      </w:r>
+      <w:r>
+        <w:rPr>
+          <w:lang w:val="ru-RU"/>
+        </w:rPr>
+        <w:t>» и «</w:t>
+      </w:r>
+      <w:r>
+        <w:rPr>
+          <w:lang w:val="en-US"/>
+        </w:rPr>
+        <w:t>no</w:t>
+      </w:r>
+      <w:r>
+        <w:rPr>
+          <w:lang w:val="ru-RU"/>
+        </w:rPr>
+        <w:t>» отключат округление)</w:t>
+      </w:r>
+    </w:p>
+    <w:p>
+      <w:pPr>
+        <w:pStyle w:val="Normal"/>
+        <w:bidi w:val="0"/>
+        <w:jc w:val="left"/>
+        <w:rPr/>
+      </w:pPr>
+      <w:r>
+        <w:rPr/>
+        <w:tab/>
+      </w:r>
+      <w:r>
+        <w:rPr>
+          <w:rFonts w:eastAsia="WenQuanYi Micro Hei" w:cs="FreeSans"/>
+          <w:color w:val="auto"/>
+          <w:kern w:val="2"/>
+          <w:sz w:val="24"/>
+          <w:szCs w:val="24"/>
+          <w:lang w:val="ru-RU" w:eastAsia="zh-CN" w:bidi="hi-IN"/>
+        </w:rPr>
+        <w:t xml:space="preserve">Ключи ответа, если был задан </w:t>
+      </w:r>
+      <w:r>
+        <w:rPr>
+          <w:rFonts w:eastAsia="WenQuanYi Micro Hei" w:cs="FreeSans"/>
+          <w:color w:val="auto"/>
+          <w:kern w:val="2"/>
+          <w:sz w:val="24"/>
+          <w:szCs w:val="24"/>
+          <w:lang w:val="en-US" w:eastAsia="zh-CN" w:bidi="hi-IN"/>
+        </w:rPr>
+        <w:t>service_type:</w:t>
+      </w:r>
+    </w:p>
+    <w:p>
+      <w:pPr>
+        <w:pStyle w:val="Normal"/>
+        <w:numPr>
+          <w:ilvl w:val="1"/>
+          <w:numId w:val="1"/>
+        </w:numPr>
+        <w:bidi w:val="0"/>
+        <w:jc w:val="left"/>
+        <w:rPr/>
+      </w:pPr>
+      <w:r>
+        <w:rPr>
+          <w:rFonts w:eastAsia="WenQuanYi Micro Hei" w:cs="FreeSans"/>
+          <w:color w:val="auto"/>
+          <w:kern w:val="2"/>
+          <w:sz w:val="24"/>
+          <w:szCs w:val="24"/>
+          <w:lang w:val="en-US" w:eastAsia="zh-CN" w:bidi="hi-IN"/>
+        </w:rPr>
+        <w:t>normative_load</w:t>
+      </w:r>
+      <w:r>
+        <w:rPr/>
+        <w:t xml:space="preserve"> — </w:t>
+      </w:r>
+      <w:r>
+        <w:rPr>
+          <w:rFonts w:eastAsia="WenQuanYi Micro Hei" w:cs="FreeSans"/>
+          <w:color w:val="auto"/>
+          <w:kern w:val="2"/>
+          <w:sz w:val="24"/>
+          <w:szCs w:val="24"/>
+          <w:lang w:val="ru-RU" w:eastAsia="zh-CN" w:bidi="hi-IN"/>
+        </w:rPr>
+        <w:t xml:space="preserve">число </w:t>
+      </w:r>
+      <w:r>
+        <w:rPr>
+          <w:rFonts w:eastAsia="WenQuanYi Micro Hei" w:cs="FreeSans"/>
+          <w:color w:val="auto"/>
+          <w:kern w:val="2"/>
+          <w:sz w:val="24"/>
+          <w:szCs w:val="24"/>
+          <w:lang w:val="ru-RU" w:eastAsia="zh-CN" w:bidi="hi-IN"/>
+        </w:rPr>
+        <w:t xml:space="preserve">(целое, если не установлено </w:t>
+      </w:r>
+      <w:r>
+        <w:rPr>
+          <w:rFonts w:eastAsia="WenQuanYi Micro Hei" w:cs="FreeSans"/>
+          <w:color w:val="auto"/>
+          <w:kern w:val="2"/>
+          <w:sz w:val="24"/>
+          <w:szCs w:val="24"/>
+          <w:lang w:val="en-US" w:eastAsia="zh-CN" w:bidi="hi-IN"/>
+        </w:rPr>
+        <w:t xml:space="preserve">no_round) – </w:t>
+      </w:r>
+      <w:r>
+        <w:rPr>
+          <w:rFonts w:eastAsia="WenQuanYi Micro Hei" w:cs="FreeSans"/>
+          <w:color w:val="auto"/>
+          <w:kern w:val="2"/>
+          <w:sz w:val="24"/>
+          <w:szCs w:val="24"/>
+          <w:lang w:val="ru-RU" w:eastAsia="zh-CN" w:bidi="hi-IN"/>
+        </w:rPr>
+        <w:t>количество нормативных пользователей типа сервиса в данном доме</w:t>
+      </w:r>
+    </w:p>
+    <w:p>
+      <w:pPr>
+        <w:pStyle w:val="Normal"/>
+        <w:bidi w:val="0"/>
+        <w:jc w:val="left"/>
+        <w:rPr/>
+      </w:pPr>
+      <w:r>
+        <w:rPr>
+          <w:rFonts w:eastAsia="WenQuanYi Micro Hei" w:cs="FreeSans"/>
+          <w:color w:val="auto"/>
+          <w:kern w:val="2"/>
+          <w:sz w:val="24"/>
+          <w:szCs w:val="24"/>
+          <w:lang w:val="ru-RU" w:eastAsia="zh-CN" w:bidi="hi-IN"/>
+        </w:rPr>
+        <w:tab/>
+        <w:t xml:space="preserve">Ключи ответа, если не был задан </w:t>
+      </w:r>
+      <w:r>
+        <w:rPr>
+          <w:rFonts w:eastAsia="WenQuanYi Micro Hei" w:cs="FreeSans"/>
+          <w:color w:val="auto"/>
+          <w:kern w:val="2"/>
+          <w:sz w:val="24"/>
+          <w:szCs w:val="24"/>
+          <w:lang w:val="en-US" w:eastAsia="zh-CN" w:bidi="hi-IN"/>
+        </w:rPr>
+        <w:t>service_type:</w:t>
+      </w:r>
+    </w:p>
+    <w:p>
+      <w:pPr>
+        <w:pStyle w:val="Normal"/>
+        <w:numPr>
+          <w:ilvl w:val="1"/>
+          <w:numId w:val="1"/>
+        </w:numPr>
+        <w:bidi w:val="0"/>
+        <w:jc w:val="left"/>
+        <w:rPr>
+          <w:lang w:val="en-US"/>
+        </w:rPr>
+      </w:pPr>
+      <w:r>
+        <w:rPr>
+          <w:lang w:val="en-US"/>
+        </w:rPr>
+        <w:t xml:space="preserve">normative_load — </w:t>
+      </w:r>
+      <w:r>
+        <w:rPr>
+          <w:rFonts w:eastAsia="WenQuanYi Micro Hei" w:cs="FreeSans"/>
+          <w:color w:val="auto"/>
+          <w:kern w:val="2"/>
+          <w:sz w:val="24"/>
+          <w:szCs w:val="24"/>
+          <w:lang w:val="ru-RU" w:eastAsia="zh-CN" w:bidi="hi-IN"/>
+        </w:rPr>
+        <w:t>словарь «тип сервиса» - «количество нормативных пользователей в доме».</w:t>
+      </w:r>
+    </w:p>
+    <w:p>
+      <w:pPr>
+        <w:pStyle w:val="Normal"/>
+        <w:bidi w:val="0"/>
+        <w:jc w:val="left"/>
+        <w:rPr>
+          <w:rFonts w:ascii="Liberation Serif" w:hAnsi="Liberation Serif" w:eastAsia="WenQuanYi Micro Hei" w:cs="FreeSans"/>
+          <w:color w:val="auto"/>
+          <w:kern w:val="2"/>
+          <w:sz w:val="24"/>
+          <w:szCs w:val="24"/>
+          <w:lang w:val="ru-RU" w:eastAsia="zh-CN" w:bidi="hi-IN"/>
+        </w:rPr>
+      </w:pPr>
+      <w:r>
+        <w:rPr>
+          <w:lang w:val="en-US"/>
+        </w:rPr>
       </w:r>
     </w:p>
     <w:p>
@@ -4423,7 +4657,7 @@
     <w:pPr>
       <w:widowControl/>
       <w:suppressAutoHyphens w:val="true"/>
-      <w:overflowPunct w:val="false"/>
+      <w:overflowPunct w:val="true"/>
       <w:bidi w:val="0"/>
       <w:spacing w:before="0" w:after="0"/>
       <w:jc w:val="left"/>
@@ -4444,10 +4678,17 @@
       <w:rFonts w:ascii="OpenSymbol" w:hAnsi="OpenSymbol" w:eastAsia="OpenSymbol" w:cs="OpenSymbol"/>
     </w:rPr>
   </w:style>
-  <w:style w:type="paragraph" w:styleId="Heading">
-    <w:name w:val="Heading"/>
+  <w:style w:type="character" w:styleId="Style14">
+    <w:name w:val="Маркеры"/>
+    <w:qFormat/>
+    <w:rPr>
+      <w:rFonts w:ascii="OpenSymbol" w:hAnsi="OpenSymbol" w:eastAsia="OpenSymbol" w:cs="OpenSymbol"/>
+    </w:rPr>
+  </w:style>
+  <w:style w:type="paragraph" w:styleId="Style15">
+    <w:name w:val="Заголовок"/>
     <w:basedOn w:val="Normal"/>
-    <w:next w:val="TextBody"/>
+    <w:next w:val="Style16"/>
     <w:qFormat/>
     <w:pPr>
       <w:keepNext w:val="true"/>
@@ -4459,7 +4700,7 @@
       <w:szCs w:val="28"/>
     </w:rPr>
   </w:style>
-  <w:style w:type="paragraph" w:styleId="TextBody">
+  <w:style w:type="paragraph" w:styleId="Style16">
     <w:name w:val="Body Text"/>
     <w:basedOn w:val="Normal"/>
     <w:pPr>
@@ -4467,15 +4708,15 @@
     </w:pPr>
     <w:rPr/>
   </w:style>
-  <w:style w:type="paragraph" w:styleId="List">
+  <w:style w:type="paragraph" w:styleId="Style17">
     <w:name w:val="List"/>
-    <w:basedOn w:val="TextBody"/>
+    <w:basedOn w:val="Style16"/>
     <w:pPr/>
     <w:rPr>
       <w:rFonts w:cs="FreeSans"/>
     </w:rPr>
   </w:style>
-  <w:style w:type="paragraph" w:styleId="Caption">
+  <w:style w:type="paragraph" w:styleId="Style18">
     <w:name w:val="Caption"/>
     <w:basedOn w:val="Normal"/>
     <w:qFormat/>
@@ -4491,8 +4732,8 @@
       <w:szCs w:val="24"/>
     </w:rPr>
   </w:style>
-  <w:style w:type="paragraph" w:styleId="Index">
-    <w:name w:val="Index"/>
+  <w:style w:type="paragraph" w:styleId="Style19">
+    <w:name w:val="Указатель"/>
     <w:basedOn w:val="Normal"/>
     <w:qFormat/>
     <w:pPr>
@@ -4502,8 +4743,8 @@
       <w:rFonts w:cs="FreeSans"/>
     </w:rPr>
   </w:style>
-  <w:style w:type="paragraph" w:styleId="HeaderandFooter">
-    <w:name w:val="Header and Footer"/>
+  <w:style w:type="paragraph" w:styleId="Style20">
+    <w:name w:val="Верхний и нижний колонтитулы"/>
     <w:basedOn w:val="Normal"/>
     <w:qFormat/>
     <w:pPr>
@@ -4516,9 +4757,9 @@
     </w:pPr>
     <w:rPr/>
   </w:style>
-  <w:style w:type="paragraph" w:styleId="Header">
+  <w:style w:type="paragraph" w:styleId="Style21">
     <w:name w:val="Header"/>
-    <w:basedOn w:val="HeaderandFooter"/>
+    <w:basedOn w:val="Style20"/>
     <w:pPr>
       <w:suppressLineNumbers/>
     </w:pPr>

</xml_diff>

<commit_message>
Version 2022-04-01 Add df_saver_cli submodule Add /api/db/ endpoint to list all database tables and /api/db/{schema} table to list tables of given schema Add /api/db/{schema}/{table} endpoint to list table columns Add /api/db/?query=...&format={csv/xlsx/json/geojson}&geometry_column=... to perform a select queries to database (can be disabled with PROVISION_DISABLE_DB_ENDPOINTS=1 )
</commit_message>
<xml_diff>
--- a/documentation.docx
+++ b/documentation.docx
@@ -1,6 +1,6 @@
 
 <file path=word/document.xml><?xml version="1.0" encoding="utf-8"?>
-<w:document xmlns:o="urn:schemas-microsoft-com:office:office" xmlns:r="http://schemas.openxmlformats.org/officeDocument/2006/relationships" xmlns:v="urn:schemas-microsoft-com:vml" xmlns:w="http://schemas.openxmlformats.org/wordprocessingml/2006/main" xmlns:w10="urn:schemas-microsoft-com:office:word" xmlns:wp="http://schemas.openxmlformats.org/drawingml/2006/wordprocessingDrawing" xmlns:wps="http://schemas.microsoft.com/office/word/2010/wordprocessingShape" xmlns:wpg="http://schemas.microsoft.com/office/word/2010/wordprocessingGroup" xmlns:mc="http://schemas.openxmlformats.org/markup-compatibility/2006" xmlns:wp14="http://schemas.microsoft.com/office/word/2010/wordprocessingDrawing" xmlns:w14="http://schemas.microsoft.com/office/word/2010/wordml" mc:Ignorable="w14 wp14">
+<w:document xmlns:o="urn:schemas-microsoft-com:office:office" xmlns:r="http://schemas.openxmlformats.org/officeDocument/2006/relationships" xmlns:v="urn:schemas-microsoft-com:vml" xmlns:w="http://schemas.openxmlformats.org/wordprocessingml/2006/main" xmlns:w10="urn:schemas-microsoft-com:office:word" xmlns:wp="http://schemas.openxmlformats.org/drawingml/2006/wordprocessingDrawing" xmlns:wps="http://schemas.microsoft.com/office/word/2010/wordprocessingShape" xmlns:wpg="http://schemas.microsoft.com/office/word/2010/wordprocessingGroup" xmlns:mc="http://schemas.openxmlformats.org/markup-compatibility/2006" xmlns:wp14="http://schemas.microsoft.com/office/word/2010/wordprocessingDrawing" xmlns:w14="http://schemas.microsoft.com/office/word/2010/wordml" xmlns:w15="http://schemas.microsoft.com/office/word/2012/wordml" mc:Ignorable="w14 wp14 w15">
   <w:body>
     <w:p>
       <w:pPr>
@@ -32,7 +32,11 @@
       </w:pPr>
       <w:r>
         <w:rPr/>
-        <w:t>2021-12-06</w:t>
+        <w:t>2021-</w:t>
+      </w:r>
+      <w:r>
+        <w:rPr/>
+        <w:t>04-01</w:t>
       </w:r>
     </w:p>
     <w:p>
@@ -262,6 +266,86 @@
     <w:p>
       <w:pPr>
         <w:pStyle w:val="Normal"/>
+        <w:numPr>
+          <w:ilvl w:val="0"/>
+          <w:numId w:val="1"/>
+        </w:numPr>
+        <w:bidi w:val="0"/>
+        <w:jc w:val="left"/>
+        <w:rPr/>
+      </w:pPr>
+      <w:r>
+        <w:rPr/>
+        <w:t>/</w:t>
+      </w:r>
+      <w:r>
+        <w:rPr/>
+        <w:t>api/db — получение списка таблиц в базе данных во всех схемах</w:t>
+      </w:r>
+    </w:p>
+    <w:p>
+      <w:pPr>
+        <w:pStyle w:val="Normal"/>
+        <w:numPr>
+          <w:ilvl w:val="0"/>
+          <w:numId w:val="1"/>
+        </w:numPr>
+        <w:bidi w:val="0"/>
+        <w:jc w:val="left"/>
+        <w:rPr/>
+      </w:pPr>
+      <w:r>
+        <w:rPr/>
+        <w:t>/</w:t>
+      </w:r>
+      <w:r>
+        <w:rPr/>
+        <w:t>api/db/{schema_name} — получение списка таблиц в заданной схеме</w:t>
+      </w:r>
+    </w:p>
+    <w:p>
+      <w:pPr>
+        <w:pStyle w:val="Normal"/>
+        <w:numPr>
+          <w:ilvl w:val="0"/>
+          <w:numId w:val="1"/>
+        </w:numPr>
+        <w:bidi w:val="0"/>
+        <w:jc w:val="left"/>
+        <w:rPr/>
+      </w:pPr>
+      <w:r>
+        <w:rPr/>
+        <w:t>/</w:t>
+      </w:r>
+      <w:r>
+        <w:rPr/>
+        <w:t>api/db/{schema_name}/{table_name} — получение списка столбцов у заданной таблицы</w:t>
+      </w:r>
+    </w:p>
+    <w:p>
+      <w:pPr>
+        <w:pStyle w:val="Normal"/>
+        <w:numPr>
+          <w:ilvl w:val="0"/>
+          <w:numId w:val="1"/>
+        </w:numPr>
+        <w:bidi w:val="0"/>
+        <w:jc w:val="left"/>
+        <w:rPr/>
+      </w:pPr>
+      <w:r>
+        <w:rPr/>
+        <w:t>/</w:t>
+      </w:r>
+      <w:r>
+        <w:rPr/>
+        <w:t>api/db/?query={query}&amp;format={csv/json/geojson/xlsx} — выполнение select-запроса в базу данных с домами, format устанавливает формат выходного файла, по-умолчанию — json.</w:t>
+      </w:r>
+    </w:p>
+    <w:p>
+      <w:pPr>
+        <w:pStyle w:val="Normal"/>
         <w:bidi w:val="0"/>
         <w:jc w:val="left"/>
         <w:rPr/>
@@ -2645,11 +2729,7 @@
       </w:pPr>
       <w:r>
         <w:rPr/>
-        <w:t xml:space="preserve">service_type — тип сервиса, название или id </w:t>
-      </w:r>
-      <w:r>
-        <w:rPr/>
-        <w:t>(опционально)</w:t>
+        <w:t>service_type — тип сервиса, название или id (опционально)</w:t>
       </w:r>
     </w:p>
     <w:p>
@@ -2799,7 +2879,18 @@
           <w:szCs w:val="24"/>
           <w:lang w:val="ru-RU" w:eastAsia="zh-CN" w:bidi="hi-IN"/>
         </w:rPr>
-        <w:t xml:space="preserve">число </w:t>
+        <w:t xml:space="preserve">число (целое, если не установлено </w:t>
+      </w:r>
+      <w:r>
+        <w:rPr>
+          <w:rFonts w:eastAsia="WenQuanYi Micro Hei" w:cs="FreeSans"/>
+          <w:color w:val="auto"/>
+          <w:kern w:val="2"/>
+          <w:sz w:val="24"/>
+          <w:szCs w:val="24"/>
+          <w:lang w:val="en-US" w:eastAsia="zh-CN" w:bidi="hi-IN"/>
+        </w:rPr>
+        <w:t xml:space="preserve">no_round) – </w:t>
       </w:r>
       <w:r>
         <w:rPr>
@@ -2810,7 +2901,27 @@
           <w:szCs w:val="24"/>
           <w:lang w:val="ru-RU" w:eastAsia="zh-CN" w:bidi="hi-IN"/>
         </w:rPr>
-        <w:t xml:space="preserve">(целое, если не установлено </w:t>
+        <w:t>количество нормативных пользователей типа сервиса в данном доме</w:t>
+      </w:r>
+    </w:p>
+    <w:p>
+      <w:pPr>
+        <w:pStyle w:val="Normal"/>
+        <w:bidi w:val="0"/>
+        <w:jc w:val="left"/>
+        <w:rPr/>
+      </w:pPr>
+      <w:r>
+        <w:rPr>
+          <w:rFonts w:eastAsia="WenQuanYi Micro Hei" w:cs="FreeSans"/>
+          <w:color w:val="auto"/>
+          <w:kern w:val="2"/>
+          <w:sz w:val="24"/>
+          <w:szCs w:val="24"/>
+          <w:lang w:val="ru-RU" w:eastAsia="zh-CN" w:bidi="hi-IN"/>
+        </w:rPr>
+        <w:tab/>
+        <w:t xml:space="preserve">Ключи ответа, если не был задан </w:t>
       </w:r>
       <w:r>
         <w:rPr>
@@ -2821,7 +2932,27 @@
           <w:szCs w:val="24"/>
           <w:lang w:val="en-US" w:eastAsia="zh-CN" w:bidi="hi-IN"/>
         </w:rPr>
-        <w:t xml:space="preserve">no_round) – </w:t>
+        <w:t>service_type:</w:t>
+      </w:r>
+    </w:p>
+    <w:p>
+      <w:pPr>
+        <w:pStyle w:val="Normal"/>
+        <w:numPr>
+          <w:ilvl w:val="1"/>
+          <w:numId w:val="1"/>
+        </w:numPr>
+        <w:bidi w:val="0"/>
+        <w:jc w:val="left"/>
+        <w:rPr>
+          <w:lang w:val="en-US"/>
+        </w:rPr>
+      </w:pPr>
+      <w:r>
+        <w:rPr>
+          <w:lang w:val="en-US"/>
+        </w:rPr>
+        <w:t xml:space="preserve">normative_load — </w:t>
       </w:r>
       <w:r>
         <w:rPr>
@@ -2832,15 +2963,22 @@
           <w:szCs w:val="24"/>
           <w:lang w:val="ru-RU" w:eastAsia="zh-CN" w:bidi="hi-IN"/>
         </w:rPr>
-        <w:t>количество нормативных пользователей типа сервиса в данном доме</w:t>
-      </w:r>
-    </w:p>
-    <w:p>
-      <w:pPr>
-        <w:pStyle w:val="Normal"/>
-        <w:bidi w:val="0"/>
-        <w:jc w:val="left"/>
-        <w:rPr/>
+        <w:t>словарь «тип сервиса» - «количество нормативных пользователей в доме».</w:t>
+      </w:r>
+    </w:p>
+    <w:p>
+      <w:pPr>
+        <w:pStyle w:val="Normal"/>
+        <w:bidi w:val="0"/>
+        <w:jc w:val="left"/>
+        <w:rPr>
+          <w:rFonts w:ascii="Liberation Serif" w:hAnsi="Liberation Serif" w:eastAsia="WenQuanYi Micro Hei" w:cs="FreeSans"/>
+          <w:color w:val="auto"/>
+          <w:kern w:val="2"/>
+          <w:sz w:val="24"/>
+          <w:szCs w:val="24"/>
+          <w:lang w:val="ru-RU" w:eastAsia="zh-CN" w:bidi="hi-IN"/>
+        </w:rPr>
       </w:pPr>
       <w:r>
         <w:rPr>
@@ -2851,39 +2989,195 @@
           <w:szCs w:val="24"/>
           <w:lang w:val="ru-RU" w:eastAsia="zh-CN" w:bidi="hi-IN"/>
         </w:rPr>
+      </w:r>
+    </w:p>
+    <w:p>
+      <w:pPr>
+        <w:pStyle w:val="Normal"/>
+        <w:numPr>
+          <w:ilvl w:val="0"/>
+          <w:numId w:val="1"/>
+        </w:numPr>
+        <w:bidi w:val="0"/>
+        <w:jc w:val="left"/>
+        <w:rPr/>
+      </w:pPr>
+      <w:r>
+        <w:rPr/>
+        <w:t>/api/provision_v3/house/{house_id}/services — получение списка сервисов, оказавшихся в зоне доступности жилого дома. Можно указать тип сервиса для получения только его представителей. Принимает параметры:</w:t>
+      </w:r>
+    </w:p>
+    <w:p>
+      <w:pPr>
+        <w:pStyle w:val="Normal"/>
+        <w:numPr>
+          <w:ilvl w:val="1"/>
+          <w:numId w:val="1"/>
+        </w:numPr>
+        <w:bidi w:val="0"/>
+        <w:jc w:val="left"/>
+        <w:rPr/>
+      </w:pPr>
+      <w:r>
+        <w:rPr/>
+        <w:t>service_type — тип сервиса, название или id</w:t>
+      </w:r>
+    </w:p>
+    <w:p>
+      <w:pPr>
+        <w:pStyle w:val="Normal"/>
+        <w:bidi w:val="0"/>
+        <w:jc w:val="left"/>
+        <w:rPr/>
+      </w:pPr>
+      <w:r>
+        <w:rPr/>
         <w:tab/>
-        <w:t xml:space="preserve">Ключи ответа, если не был задан </w:t>
-      </w:r>
-      <w:r>
-        <w:rPr>
-          <w:rFonts w:eastAsia="WenQuanYi Micro Hei" w:cs="FreeSans"/>
-          <w:color w:val="auto"/>
-          <w:kern w:val="2"/>
-          <w:sz w:val="24"/>
-          <w:szCs w:val="24"/>
-          <w:lang w:val="en-US" w:eastAsia="zh-CN" w:bidi="hi-IN"/>
-        </w:rPr>
-        <w:t>service_type:</w:t>
-      </w:r>
-    </w:p>
-    <w:p>
-      <w:pPr>
-        <w:pStyle w:val="Normal"/>
-        <w:numPr>
-          <w:ilvl w:val="1"/>
-          <w:numId w:val="1"/>
-        </w:numPr>
-        <w:bidi w:val="0"/>
-        <w:jc w:val="left"/>
-        <w:rPr>
-          <w:lang w:val="en-US"/>
-        </w:rPr>
-      </w:pPr>
-      <w:r>
-        <w:rPr>
-          <w:lang w:val="en-US"/>
-        </w:rPr>
-        <w:t xml:space="preserve">normative_load — </w:t>
+        <w:t>Ключи ответа:</w:t>
+      </w:r>
+    </w:p>
+    <w:p>
+      <w:pPr>
+        <w:pStyle w:val="Normal"/>
+        <w:numPr>
+          <w:ilvl w:val="1"/>
+          <w:numId w:val="1"/>
+        </w:numPr>
+        <w:bidi w:val="0"/>
+        <w:jc w:val="left"/>
+        <w:rPr/>
+      </w:pPr>
+      <w:r>
+        <w:rPr/>
+        <w:t>services — список сервисов, обслуживающих дом</w:t>
+      </w:r>
+    </w:p>
+    <w:p>
+      <w:pPr>
+        <w:pStyle w:val="Normal"/>
+        <w:numPr>
+          <w:ilvl w:val="2"/>
+          <w:numId w:val="1"/>
+        </w:numPr>
+        <w:bidi w:val="0"/>
+        <w:jc w:val="left"/>
+        <w:rPr/>
+      </w:pPr>
+      <w:r>
+        <w:rPr/>
+        <w:t>id — id функционального объекта</w:t>
+      </w:r>
+    </w:p>
+    <w:p>
+      <w:pPr>
+        <w:pStyle w:val="Normal"/>
+        <w:numPr>
+          <w:ilvl w:val="2"/>
+          <w:numId w:val="1"/>
+        </w:numPr>
+        <w:bidi w:val="0"/>
+        <w:jc w:val="left"/>
+        <w:rPr/>
+      </w:pPr>
+      <w:r>
+        <w:rPr/>
+        <w:t>service_type — тип сервиса (если не указан в запросе)</w:t>
+      </w:r>
+    </w:p>
+    <w:p>
+      <w:pPr>
+        <w:pStyle w:val="Normal"/>
+        <w:numPr>
+          <w:ilvl w:val="2"/>
+          <w:numId w:val="1"/>
+        </w:numPr>
+        <w:bidi w:val="0"/>
+        <w:jc w:val="left"/>
+        <w:rPr/>
+      </w:pPr>
+      <w:r>
+        <w:rPr/>
+        <w:t>center — GeoJSON представление центра сервиса</w:t>
+      </w:r>
+    </w:p>
+    <w:p>
+      <w:pPr>
+        <w:pStyle w:val="Normal"/>
+        <w:numPr>
+          <w:ilvl w:val="2"/>
+          <w:numId w:val="1"/>
+        </w:numPr>
+        <w:bidi w:val="0"/>
+        <w:jc w:val="left"/>
+        <w:rPr/>
+      </w:pPr>
+      <w:r>
+        <w:rPr/>
+        <w:t>name — название сервиса</w:t>
+      </w:r>
+    </w:p>
+    <w:p>
+      <w:pPr>
+        <w:pStyle w:val="Normal"/>
+        <w:numPr>
+          <w:ilvl w:val="2"/>
+          <w:numId w:val="1"/>
+        </w:numPr>
+        <w:bidi w:val="0"/>
+        <w:jc w:val="left"/>
+        <w:rPr/>
+      </w:pPr>
+      <w:r>
+        <w:rPr/>
+        <w:t>load_part — нагрузка, оказываемая домом на конкретный сервис. Другими словами, «количество жителей» заданного дома, пользующихся данным сервисом (в случае одного дома это одинаковое для всех сервисов одного типа число ввиду формул расчета)</w:t>
+      </w:r>
+    </w:p>
+    <w:p>
+      <w:pPr>
+        <w:pStyle w:val="Normal"/>
+        <w:numPr>
+          <w:ilvl w:val="2"/>
+          <w:numId w:val="1"/>
+        </w:numPr>
+        <w:bidi w:val="0"/>
+        <w:jc w:val="left"/>
+        <w:rPr/>
+      </w:pPr>
+      <w:r>
+        <w:rPr/>
+        <w:t>load_service — количество пользователей конкретного сервиса из всех домов, в зону доступности которых он попадает</w:t>
+      </w:r>
+    </w:p>
+    <w:p>
+      <w:pPr>
+        <w:pStyle w:val="Normal"/>
+        <w:numPr>
+          <w:ilvl w:val="0"/>
+          <w:numId w:val="0"/>
+        </w:numPr>
+        <w:bidi w:val="0"/>
+        <w:ind w:left="1440" w:hanging="0"/>
+        <w:jc w:val="left"/>
+        <w:rPr/>
+      </w:pPr>
+      <w:r>
+        <w:rPr/>
+      </w:r>
+    </w:p>
+    <w:p>
+      <w:pPr>
+        <w:pStyle w:val="Normal"/>
+        <w:numPr>
+          <w:ilvl w:val="0"/>
+          <w:numId w:val="1"/>
+        </w:numPr>
+        <w:bidi w:val="0"/>
+        <w:jc w:val="left"/>
+        <w:rPr/>
+      </w:pPr>
+      <w:r>
+        <w:rPr/>
+        <w:t xml:space="preserve">/api/provision_v3/service/{service_id}/houses — получение списка домов для которых заданный сервис оказался в зоне доступности. </w:t>
       </w:r>
       <w:r>
         <w:rPr>
@@ -2894,7 +3188,243 @@
           <w:szCs w:val="24"/>
           <w:lang w:val="ru-RU" w:eastAsia="zh-CN" w:bidi="hi-IN"/>
         </w:rPr>
-        <w:t>словарь «тип сервиса» - «количество нормативных пользователей в доме».</w:t>
+        <w:t>Принимает параметр:</w:t>
+      </w:r>
+    </w:p>
+    <w:p>
+      <w:pPr>
+        <w:pStyle w:val="Normal"/>
+        <w:numPr>
+          <w:ilvl w:val="1"/>
+          <w:numId w:val="1"/>
+        </w:numPr>
+        <w:bidi w:val="0"/>
+        <w:jc w:val="left"/>
+        <w:rPr/>
+      </w:pPr>
+      <w:r>
+        <w:rPr/>
+        <w:t>city — город, название или id</w:t>
+      </w:r>
+    </w:p>
+    <w:p>
+      <w:pPr>
+        <w:pStyle w:val="Normal"/>
+        <w:numPr>
+          <w:ilvl w:val="0"/>
+          <w:numId w:val="1"/>
+        </w:numPr>
+        <w:bidi w:val="0"/>
+        <w:jc w:val="left"/>
+        <w:rPr/>
+      </w:pPr>
+      <w:r>
+        <w:rPr/>
+        <w:t>Ключи в ответе:</w:t>
+      </w:r>
+    </w:p>
+    <w:p>
+      <w:pPr>
+        <w:pStyle w:val="Normal"/>
+        <w:numPr>
+          <w:ilvl w:val="1"/>
+          <w:numId w:val="1"/>
+        </w:numPr>
+        <w:bidi w:val="0"/>
+        <w:jc w:val="left"/>
+        <w:rPr/>
+      </w:pPr>
+      <w:r>
+        <w:rPr/>
+        <w:t>houses — список сервисов, обслуживающих дом</w:t>
+      </w:r>
+    </w:p>
+    <w:p>
+      <w:pPr>
+        <w:pStyle w:val="Normal"/>
+        <w:numPr>
+          <w:ilvl w:val="2"/>
+          <w:numId w:val="1"/>
+        </w:numPr>
+        <w:bidi w:val="0"/>
+        <w:jc w:val="left"/>
+        <w:rPr/>
+      </w:pPr>
+      <w:r>
+        <w:rPr/>
+        <w:t>id — id дома</w:t>
+      </w:r>
+    </w:p>
+    <w:p>
+      <w:pPr>
+        <w:pStyle w:val="Normal"/>
+        <w:numPr>
+          <w:ilvl w:val="2"/>
+          <w:numId w:val="1"/>
+        </w:numPr>
+        <w:bidi w:val="0"/>
+        <w:jc w:val="left"/>
+        <w:rPr/>
+      </w:pPr>
+      <w:r>
+        <w:rPr/>
+        <w:t>center — GeoJSON представление центра сервиса</w:t>
+      </w:r>
+    </w:p>
+    <w:p>
+      <w:pPr>
+        <w:pStyle w:val="Normal"/>
+        <w:numPr>
+          <w:ilvl w:val="2"/>
+          <w:numId w:val="1"/>
+        </w:numPr>
+        <w:bidi w:val="0"/>
+        <w:jc w:val="left"/>
+        <w:rPr/>
+      </w:pPr>
+      <w:r>
+        <w:rPr/>
+        <w:t>load_part — нагрузка, оказываемая на сервис конкретным домом. Другими словами, «количество жителей» заданного дома, пользующихся данным сервисом.</w:t>
+      </w:r>
+    </w:p>
+    <w:p>
+      <w:pPr>
+        <w:pStyle w:val="Normal"/>
+        <w:numPr>
+          <w:ilvl w:val="2"/>
+          <w:numId w:val="1"/>
+        </w:numPr>
+        <w:bidi w:val="0"/>
+        <w:jc w:val="left"/>
+        <w:rPr/>
+      </w:pPr>
+      <w:r>
+        <w:rPr/>
+        <w:t>load_house — количество пользователей конкретного сервиса из всех домов, в зону доступности которых он попадает</w:t>
+      </w:r>
+    </w:p>
+    <w:p>
+      <w:pPr>
+        <w:pStyle w:val="Normal"/>
+        <w:numPr>
+          <w:ilvl w:val="2"/>
+          <w:numId w:val="1"/>
+        </w:numPr>
+        <w:bidi w:val="0"/>
+        <w:jc w:val="left"/>
+        <w:rPr/>
+      </w:pPr>
+      <w:r>
+        <w:rPr/>
+        <w:t>population — общее население конкретного дома</w:t>
+      </w:r>
+    </w:p>
+    <w:p>
+      <w:pPr>
+        <w:pStyle w:val="Normal"/>
+        <w:bidi w:val="0"/>
+        <w:jc w:val="left"/>
+        <w:rPr/>
+      </w:pPr>
+      <w:r>
+        <w:rPr/>
+      </w:r>
+    </w:p>
+    <w:p>
+      <w:pPr>
+        <w:pStyle w:val="Normal"/>
+        <w:numPr>
+          <w:ilvl w:val="0"/>
+          <w:numId w:val="1"/>
+        </w:numPr>
+        <w:bidi w:val="0"/>
+        <w:jc w:val="left"/>
+        <w:rPr/>
+      </w:pPr>
+      <w:r>
+        <w:rPr/>
+        <w:t>/api/provision_v3/service/{service_id}/</w:t>
+      </w:r>
+      <w:r>
+        <w:rPr>
+          <w:rFonts w:eastAsia="WenQuanYi Micro Hei" w:cs="FreeSans"/>
+          <w:color w:val="auto"/>
+          <w:kern w:val="2"/>
+          <w:sz w:val="24"/>
+          <w:szCs w:val="24"/>
+          <w:lang w:val="ru-RU" w:eastAsia="zh-CN" w:bidi="hi-IN"/>
+        </w:rPr>
+        <w:t>availability_zone</w:t>
+      </w:r>
+      <w:r>
+        <w:rPr/>
+        <w:t xml:space="preserve"> — получение </w:t>
+      </w:r>
+      <w:r>
+        <w:rPr>
+          <w:rFonts w:eastAsia="WenQuanYi Micro Hei" w:cs="FreeSans"/>
+          <w:color w:val="auto"/>
+          <w:kern w:val="2"/>
+          <w:sz w:val="24"/>
+          <w:szCs w:val="24"/>
+          <w:lang w:val="ru-RU" w:eastAsia="zh-CN" w:bidi="hi-IN"/>
+        </w:rPr>
+        <w:t>зоны доступности данного сервиса.</w:t>
+      </w:r>
+      <w:r>
+        <w:rPr/>
+        <w:t xml:space="preserve"> Не принимает параметров.</w:t>
+      </w:r>
+    </w:p>
+    <w:p>
+      <w:pPr>
+        <w:pStyle w:val="Normal"/>
+        <w:bidi w:val="0"/>
+        <w:jc w:val="left"/>
+        <w:rPr/>
+      </w:pPr>
+      <w:r>
+        <w:rPr/>
+        <w:tab/>
+        <w:t>Ключи ответа:</w:t>
+      </w:r>
+    </w:p>
+    <w:p>
+      <w:pPr>
+        <w:pStyle w:val="Normal"/>
+        <w:numPr>
+          <w:ilvl w:val="1"/>
+          <w:numId w:val="1"/>
+        </w:numPr>
+        <w:bidi w:val="0"/>
+        <w:jc w:val="left"/>
+        <w:rPr/>
+      </w:pPr>
+      <w:r>
+        <w:rPr>
+          <w:rFonts w:eastAsia="WenQuanYi Micro Hei" w:cs="FreeSans"/>
+          <w:color w:val="auto"/>
+          <w:kern w:val="2"/>
+          <w:sz w:val="24"/>
+          <w:szCs w:val="24"/>
+          <w:lang w:val="ru-RU" w:eastAsia="zh-CN" w:bidi="hi-IN"/>
+        </w:rPr>
+        <w:t>geometry</w:t>
+      </w:r>
+      <w:r>
+        <w:rPr/>
+        <w:t xml:space="preserve"> — </w:t>
+      </w:r>
+      <w:r>
+        <w:rPr>
+          <w:rFonts w:eastAsia="WenQuanYi Micro Hei" w:cs="FreeSans"/>
+          <w:color w:val="auto"/>
+          <w:kern w:val="2"/>
+          <w:sz w:val="24"/>
+          <w:szCs w:val="24"/>
+          <w:lang w:val="ru-RU" w:eastAsia="zh-CN" w:bidi="hi-IN"/>
+        </w:rPr>
+        <w:t>geojson-представление геометрии доступности</w:t>
       </w:r>
     </w:p>
     <w:p>
@@ -2913,200 +3443,6 @@
       </w:pPr>
       <w:r>
         <w:rPr>
-          <w:lang w:val="en-US"/>
-        </w:rPr>
-      </w:r>
-    </w:p>
-    <w:p>
-      <w:pPr>
-        <w:pStyle w:val="Normal"/>
-        <w:numPr>
-          <w:ilvl w:val="0"/>
-          <w:numId w:val="1"/>
-        </w:numPr>
-        <w:bidi w:val="0"/>
-        <w:jc w:val="left"/>
-        <w:rPr/>
-      </w:pPr>
-      <w:r>
-        <w:rPr/>
-        <w:t>/api/provision_v3/house/{house_id}/services — получение списка сервисов, оказавшихся в зоне доступности жилого дома. Можно указать тип сервиса для получения только его представителей. Принимает параметры:</w:t>
-      </w:r>
-    </w:p>
-    <w:p>
-      <w:pPr>
-        <w:pStyle w:val="Normal"/>
-        <w:numPr>
-          <w:ilvl w:val="1"/>
-          <w:numId w:val="1"/>
-        </w:numPr>
-        <w:bidi w:val="0"/>
-        <w:jc w:val="left"/>
-        <w:rPr/>
-      </w:pPr>
-      <w:r>
-        <w:rPr/>
-        <w:t>service_type — тип сервиса, название или id</w:t>
-      </w:r>
-    </w:p>
-    <w:p>
-      <w:pPr>
-        <w:pStyle w:val="Normal"/>
-        <w:bidi w:val="0"/>
-        <w:jc w:val="left"/>
-        <w:rPr/>
-      </w:pPr>
-      <w:r>
-        <w:rPr/>
-        <w:tab/>
-        <w:t>Ключи ответа:</w:t>
-      </w:r>
-    </w:p>
-    <w:p>
-      <w:pPr>
-        <w:pStyle w:val="Normal"/>
-        <w:numPr>
-          <w:ilvl w:val="1"/>
-          <w:numId w:val="1"/>
-        </w:numPr>
-        <w:bidi w:val="0"/>
-        <w:jc w:val="left"/>
-        <w:rPr/>
-      </w:pPr>
-      <w:r>
-        <w:rPr/>
-        <w:t>services — список сервисов, обслуживающих дом</w:t>
-      </w:r>
-    </w:p>
-    <w:p>
-      <w:pPr>
-        <w:pStyle w:val="Normal"/>
-        <w:numPr>
-          <w:ilvl w:val="2"/>
-          <w:numId w:val="1"/>
-        </w:numPr>
-        <w:bidi w:val="0"/>
-        <w:jc w:val="left"/>
-        <w:rPr/>
-      </w:pPr>
-      <w:r>
-        <w:rPr/>
-        <w:t>id — id функционального объекта</w:t>
-      </w:r>
-    </w:p>
-    <w:p>
-      <w:pPr>
-        <w:pStyle w:val="Normal"/>
-        <w:numPr>
-          <w:ilvl w:val="2"/>
-          <w:numId w:val="1"/>
-        </w:numPr>
-        <w:bidi w:val="0"/>
-        <w:jc w:val="left"/>
-        <w:rPr/>
-      </w:pPr>
-      <w:r>
-        <w:rPr/>
-        <w:t>service_type — тип сервиса (если не указан в запросе)</w:t>
-      </w:r>
-    </w:p>
-    <w:p>
-      <w:pPr>
-        <w:pStyle w:val="Normal"/>
-        <w:numPr>
-          <w:ilvl w:val="2"/>
-          <w:numId w:val="1"/>
-        </w:numPr>
-        <w:bidi w:val="0"/>
-        <w:jc w:val="left"/>
-        <w:rPr/>
-      </w:pPr>
-      <w:r>
-        <w:rPr/>
-        <w:t>center — GeoJSON представление центра сервиса</w:t>
-      </w:r>
-    </w:p>
-    <w:p>
-      <w:pPr>
-        <w:pStyle w:val="Normal"/>
-        <w:numPr>
-          <w:ilvl w:val="2"/>
-          <w:numId w:val="1"/>
-        </w:numPr>
-        <w:bidi w:val="0"/>
-        <w:jc w:val="left"/>
-        <w:rPr/>
-      </w:pPr>
-      <w:r>
-        <w:rPr/>
-        <w:t>name — название сервиса</w:t>
-      </w:r>
-    </w:p>
-    <w:p>
-      <w:pPr>
-        <w:pStyle w:val="Normal"/>
-        <w:numPr>
-          <w:ilvl w:val="2"/>
-          <w:numId w:val="1"/>
-        </w:numPr>
-        <w:bidi w:val="0"/>
-        <w:jc w:val="left"/>
-        <w:rPr/>
-      </w:pPr>
-      <w:r>
-        <w:rPr/>
-        <w:t>load_part — нагрузка, оказываемая домом на конкретный сервис. Другими словами, «количество жителей» заданного дома, пользующихся данным сервисом (в случае одного дома это одинаковое для всех сервисов одного типа число ввиду формул расчета)</w:t>
-      </w:r>
-    </w:p>
-    <w:p>
-      <w:pPr>
-        <w:pStyle w:val="Normal"/>
-        <w:numPr>
-          <w:ilvl w:val="2"/>
-          <w:numId w:val="1"/>
-        </w:numPr>
-        <w:bidi w:val="0"/>
-        <w:jc w:val="left"/>
-        <w:rPr/>
-      </w:pPr>
-      <w:r>
-        <w:rPr/>
-        <w:t>load_service — количество пользователей конкретного сервиса из всех домов, в зону доступности которых он попадает</w:t>
-      </w:r>
-    </w:p>
-    <w:p>
-      <w:pPr>
-        <w:pStyle w:val="Normal"/>
-        <w:numPr>
-          <w:ilvl w:val="0"/>
-          <w:numId w:val="0"/>
-        </w:numPr>
-        <w:bidi w:val="0"/>
-        <w:ind w:left="1440" w:hanging="0"/>
-        <w:jc w:val="left"/>
-        <w:rPr/>
-      </w:pPr>
-      <w:r>
-        <w:rPr/>
-      </w:r>
-    </w:p>
-    <w:p>
-      <w:pPr>
-        <w:pStyle w:val="Normal"/>
-        <w:numPr>
-          <w:ilvl w:val="0"/>
-          <w:numId w:val="1"/>
-        </w:numPr>
-        <w:bidi w:val="0"/>
-        <w:jc w:val="left"/>
-        <w:rPr/>
-      </w:pPr>
-      <w:r>
-        <w:rPr/>
-        <w:t xml:space="preserve">/api/provision_v3/service/{service_id}/houses — получение списка домов для которых заданный сервис оказался в зоне доступности. </w:t>
-      </w:r>
-      <w:r>
-        <w:rPr>
           <w:rFonts w:eastAsia="WenQuanYi Micro Hei" w:cs="FreeSans"/>
           <w:color w:val="auto"/>
           <w:kern w:val="2"/>
@@ -3114,162 +3450,22 @@
           <w:szCs w:val="24"/>
           <w:lang w:val="ru-RU" w:eastAsia="zh-CN" w:bidi="hi-IN"/>
         </w:rPr>
-        <w:t>Принимает параметр:</w:t>
-      </w:r>
-    </w:p>
-    <w:p>
-      <w:pPr>
-        <w:pStyle w:val="Normal"/>
-        <w:numPr>
-          <w:ilvl w:val="1"/>
-          <w:numId w:val="1"/>
-        </w:numPr>
-        <w:bidi w:val="0"/>
-        <w:jc w:val="left"/>
-        <w:rPr/>
-      </w:pPr>
-      <w:r>
-        <w:rPr/>
-        <w:t>city — город, название или id</w:t>
-      </w:r>
-    </w:p>
-    <w:p>
-      <w:pPr>
-        <w:pStyle w:val="Normal"/>
-        <w:numPr>
-          <w:ilvl w:val="0"/>
-          <w:numId w:val="1"/>
-        </w:numPr>
-        <w:bidi w:val="0"/>
-        <w:jc w:val="left"/>
-        <w:rPr/>
-      </w:pPr>
-      <w:r>
-        <w:rPr/>
-        <w:t>Ключи в ответе:</w:t>
-      </w:r>
-    </w:p>
-    <w:p>
-      <w:pPr>
-        <w:pStyle w:val="Normal"/>
-        <w:numPr>
-          <w:ilvl w:val="1"/>
-          <w:numId w:val="1"/>
-        </w:numPr>
-        <w:bidi w:val="0"/>
-        <w:jc w:val="left"/>
-        <w:rPr/>
-      </w:pPr>
-      <w:r>
-        <w:rPr/>
-        <w:t>houses — список сервисов, обслуживающих дом</w:t>
-      </w:r>
-    </w:p>
-    <w:p>
-      <w:pPr>
-        <w:pStyle w:val="Normal"/>
-        <w:numPr>
-          <w:ilvl w:val="2"/>
-          <w:numId w:val="1"/>
-        </w:numPr>
-        <w:bidi w:val="0"/>
-        <w:jc w:val="left"/>
-        <w:rPr/>
-      </w:pPr>
-      <w:r>
-        <w:rPr/>
-        <w:t>id — id дома</w:t>
-      </w:r>
-    </w:p>
-    <w:p>
-      <w:pPr>
-        <w:pStyle w:val="Normal"/>
-        <w:numPr>
-          <w:ilvl w:val="2"/>
-          <w:numId w:val="1"/>
-        </w:numPr>
-        <w:bidi w:val="0"/>
-        <w:jc w:val="left"/>
-        <w:rPr/>
-      </w:pPr>
-      <w:r>
-        <w:rPr/>
-        <w:t>center — GeoJSON представление центра сервиса</w:t>
-      </w:r>
-    </w:p>
-    <w:p>
-      <w:pPr>
-        <w:pStyle w:val="Normal"/>
-        <w:numPr>
-          <w:ilvl w:val="2"/>
-          <w:numId w:val="1"/>
-        </w:numPr>
-        <w:bidi w:val="0"/>
-        <w:jc w:val="left"/>
-        <w:rPr/>
-      </w:pPr>
-      <w:r>
-        <w:rPr/>
-        <w:t>load_part — нагрузка, оказываемая на сервис конкретным домом. Другими словами, «количество жителей» заданного дома, пользующихся данным сервисом.</w:t>
-      </w:r>
-    </w:p>
-    <w:p>
-      <w:pPr>
-        <w:pStyle w:val="Normal"/>
-        <w:numPr>
-          <w:ilvl w:val="2"/>
-          <w:numId w:val="1"/>
-        </w:numPr>
-        <w:bidi w:val="0"/>
-        <w:jc w:val="left"/>
-        <w:rPr/>
-      </w:pPr>
-      <w:r>
-        <w:rPr/>
-        <w:t>load_house — количество пользователей конкретного сервиса из всех домов, в зону доступности которых он попадает</w:t>
-      </w:r>
-    </w:p>
-    <w:p>
-      <w:pPr>
-        <w:pStyle w:val="Normal"/>
-        <w:numPr>
-          <w:ilvl w:val="2"/>
-          <w:numId w:val="1"/>
-        </w:numPr>
-        <w:bidi w:val="0"/>
-        <w:jc w:val="left"/>
-        <w:rPr/>
-      </w:pPr>
-      <w:r>
-        <w:rPr/>
-        <w:t>population — общее население конкретного дома</w:t>
-      </w:r>
-    </w:p>
-    <w:p>
-      <w:pPr>
-        <w:pStyle w:val="Normal"/>
-        <w:bidi w:val="0"/>
-        <w:jc w:val="left"/>
-        <w:rPr/>
-      </w:pPr>
-      <w:r>
-        <w:rPr/>
-      </w:r>
-    </w:p>
-    <w:p>
-      <w:pPr>
-        <w:pStyle w:val="Normal"/>
-        <w:numPr>
-          <w:ilvl w:val="0"/>
-          <w:numId w:val="1"/>
-        </w:numPr>
-        <w:bidi w:val="0"/>
-        <w:jc w:val="left"/>
-        <w:rPr/>
-      </w:pPr>
-      <w:r>
-        <w:rPr/>
-        <w:t>/api/provision_v3/service/{service_id}/</w:t>
+      </w:r>
+    </w:p>
+    <w:p>
+      <w:pPr>
+        <w:pStyle w:val="Normal"/>
+        <w:numPr>
+          <w:ilvl w:val="0"/>
+          <w:numId w:val="1"/>
+        </w:numPr>
+        <w:bidi w:val="0"/>
+        <w:jc w:val="left"/>
+        <w:rPr/>
+      </w:pPr>
+      <w:r>
+        <w:rPr/>
+        <w:t>/api/provision_v3/</w:t>
       </w:r>
       <w:r>
         <w:rPr>
@@ -3280,11 +3476,11 @@
           <w:szCs w:val="24"/>
           <w:lang w:val="ru-RU" w:eastAsia="zh-CN" w:bidi="hi-IN"/>
         </w:rPr>
-        <w:t>availability_zone</w:t>
-      </w:r>
-      <w:r>
-        <w:rPr/>
-        <w:t xml:space="preserve"> — получение </w:t>
+        <w:t>house</w:t>
+      </w:r>
+      <w:r>
+        <w:rPr/>
+        <w:t>/{</w:t>
       </w:r>
       <w:r>
         <w:rPr>
@@ -3295,37 +3491,12 @@
           <w:szCs w:val="24"/>
           <w:lang w:val="ru-RU" w:eastAsia="zh-CN" w:bidi="hi-IN"/>
         </w:rPr>
-        <w:t>зоны доступности данного сервиса.</w:t>
-      </w:r>
-      <w:r>
-        <w:rPr/>
-        <w:t xml:space="preserve"> Не принимает параметров.</w:t>
-      </w:r>
-    </w:p>
-    <w:p>
-      <w:pPr>
-        <w:pStyle w:val="Normal"/>
-        <w:bidi w:val="0"/>
-        <w:jc w:val="left"/>
-        <w:rPr/>
-      </w:pPr>
-      <w:r>
-        <w:rPr/>
-        <w:tab/>
-        <w:t>Ключи ответа:</w:t>
-      </w:r>
-    </w:p>
-    <w:p>
-      <w:pPr>
-        <w:pStyle w:val="Normal"/>
-        <w:numPr>
-          <w:ilvl w:val="1"/>
-          <w:numId w:val="1"/>
-        </w:numPr>
-        <w:bidi w:val="0"/>
-        <w:jc w:val="left"/>
-        <w:rPr/>
-      </w:pPr>
+        <w:t>house</w:t>
+      </w:r>
+      <w:r>
+        <w:rPr/>
+        <w:t>_id}/</w:t>
+      </w:r>
       <w:r>
         <w:rPr>
           <w:rFonts w:eastAsia="WenQuanYi Micro Hei" w:cs="FreeSans"/>
@@ -3335,11 +3506,11 @@
           <w:szCs w:val="24"/>
           <w:lang w:val="ru-RU" w:eastAsia="zh-CN" w:bidi="hi-IN"/>
         </w:rPr>
-        <w:t>geometry</w:t>
-      </w:r>
-      <w:r>
-        <w:rPr/>
-        <w:t xml:space="preserve"> — </w:t>
+        <w:t>availability_zone</w:t>
+      </w:r>
+      <w:r>
+        <w:rPr/>
+        <w:t xml:space="preserve"> — получение </w:t>
       </w:r>
       <w:r>
         <w:rPr>
@@ -3350,22 +3521,52 @@
           <w:szCs w:val="24"/>
           <w:lang w:val="ru-RU" w:eastAsia="zh-CN" w:bidi="hi-IN"/>
         </w:rPr>
-        <w:t>geojson-представление геометрии доступности</w:t>
-      </w:r>
-    </w:p>
-    <w:p>
-      <w:pPr>
-        <w:pStyle w:val="Normal"/>
-        <w:bidi w:val="0"/>
-        <w:jc w:val="left"/>
-        <w:rPr>
-          <w:rFonts w:ascii="Liberation Serif" w:hAnsi="Liberation Serif" w:eastAsia="WenQuanYi Micro Hei" w:cs="FreeSans"/>
-          <w:color w:val="auto"/>
-          <w:kern w:val="2"/>
-          <w:sz w:val="24"/>
-          <w:szCs w:val="24"/>
-          <w:lang w:val="ru-RU" w:eastAsia="zh-CN" w:bidi="hi-IN"/>
-        </w:rPr>
+        <w:t>зоны доступности данного для дома и заданного типа сервиса.</w:t>
+      </w:r>
+      <w:r>
+        <w:rPr/>
+        <w:t xml:space="preserve"> Имеет обязательный параметр:</w:t>
+      </w:r>
+    </w:p>
+    <w:p>
+      <w:pPr>
+        <w:pStyle w:val="Normal"/>
+        <w:numPr>
+          <w:ilvl w:val="1"/>
+          <w:numId w:val="1"/>
+        </w:numPr>
+        <w:bidi w:val="0"/>
+        <w:jc w:val="left"/>
+        <w:rPr/>
+      </w:pPr>
+      <w:r>
+        <w:rPr/>
+        <w:t>service_type (обязательный) — тип сервиса, название или id</w:t>
+      </w:r>
+    </w:p>
+    <w:p>
+      <w:pPr>
+        <w:pStyle w:val="Normal"/>
+        <w:bidi w:val="0"/>
+        <w:jc w:val="left"/>
+        <w:rPr/>
+      </w:pPr>
+      <w:r>
+        <w:rPr/>
+        <w:tab/>
+        <w:t>Ключи ответа:</w:t>
+      </w:r>
+    </w:p>
+    <w:p>
+      <w:pPr>
+        <w:pStyle w:val="Normal"/>
+        <w:numPr>
+          <w:ilvl w:val="1"/>
+          <w:numId w:val="1"/>
+        </w:numPr>
+        <w:bidi w:val="0"/>
+        <w:jc w:val="left"/>
+        <w:rPr/>
       </w:pPr>
       <w:r>
         <w:rPr>
@@ -3376,22 +3577,39 @@
           <w:szCs w:val="24"/>
           <w:lang w:val="ru-RU" w:eastAsia="zh-CN" w:bidi="hi-IN"/>
         </w:rPr>
-      </w:r>
-    </w:p>
-    <w:p>
-      <w:pPr>
-        <w:pStyle w:val="Normal"/>
-        <w:numPr>
-          <w:ilvl w:val="0"/>
-          <w:numId w:val="1"/>
-        </w:numPr>
-        <w:bidi w:val="0"/>
-        <w:jc w:val="left"/>
-        <w:rPr/>
-      </w:pPr>
-      <w:r>
-        <w:rPr/>
-        <w:t>/api/provision_v3/</w:t>
+        <w:t>geometry — geojson-представление геометрии доступности</w:t>
+      </w:r>
+    </w:p>
+    <w:p>
+      <w:pPr>
+        <w:pStyle w:val="Normal"/>
+        <w:numPr>
+          <w:ilvl w:val="0"/>
+          <w:numId w:val="0"/>
+        </w:numPr>
+        <w:bidi w:val="0"/>
+        <w:ind w:left="1440" w:hanging="0"/>
+        <w:jc w:val="left"/>
+        <w:rPr/>
+      </w:pPr>
+      <w:r>
+        <w:rPr/>
+      </w:r>
+    </w:p>
+    <w:p>
+      <w:pPr>
+        <w:pStyle w:val="Normal"/>
+        <w:numPr>
+          <w:ilvl w:val="0"/>
+          <w:numId w:val="1"/>
+        </w:numPr>
+        <w:bidi w:val="0"/>
+        <w:jc w:val="left"/>
+        <w:rPr/>
+      </w:pPr>
+      <w:r>
+        <w:rPr/>
+        <w:t xml:space="preserve">/api/provision_v3/ready — получение списка оцененных типов сервисов с количеством объектов и нормативами оценки. </w:t>
       </w:r>
       <w:r>
         <w:rPr>
@@ -3402,11 +3620,183 @@
           <w:szCs w:val="24"/>
           <w:lang w:val="ru-RU" w:eastAsia="zh-CN" w:bidi="hi-IN"/>
         </w:rPr>
-        <w:t>house</w:t>
-      </w:r>
-      <w:r>
-        <w:rPr/>
-        <w:t>/{</w:t>
+        <w:t>Принимает параметр:</w:t>
+      </w:r>
+    </w:p>
+    <w:p>
+      <w:pPr>
+        <w:pStyle w:val="Normal"/>
+        <w:numPr>
+          <w:ilvl w:val="1"/>
+          <w:numId w:val="1"/>
+        </w:numPr>
+        <w:bidi w:val="0"/>
+        <w:jc w:val="left"/>
+        <w:rPr/>
+      </w:pPr>
+      <w:r>
+        <w:rPr/>
+        <w:t>city — город, название или id</w:t>
+      </w:r>
+    </w:p>
+    <w:p>
+      <w:pPr>
+        <w:pStyle w:val="Normal"/>
+        <w:numPr>
+          <w:ilvl w:val="0"/>
+          <w:numId w:val="1"/>
+        </w:numPr>
+        <w:bidi w:val="0"/>
+        <w:jc w:val="left"/>
+        <w:rPr/>
+      </w:pPr>
+      <w:r>
+        <w:rPr/>
+        <w:t>Ключи в ответе:</w:t>
+      </w:r>
+    </w:p>
+    <w:p>
+      <w:pPr>
+        <w:pStyle w:val="Normal"/>
+        <w:numPr>
+          <w:ilvl w:val="1"/>
+          <w:numId w:val="1"/>
+        </w:numPr>
+        <w:bidi w:val="0"/>
+        <w:jc w:val="left"/>
+        <w:rPr/>
+      </w:pPr>
+      <w:r>
+        <w:rPr/>
+        <w:t>service_types— список оцененных сервисов</w:t>
+      </w:r>
+    </w:p>
+    <w:p>
+      <w:pPr>
+        <w:pStyle w:val="Normal"/>
+        <w:numPr>
+          <w:ilvl w:val="2"/>
+          <w:numId w:val="1"/>
+        </w:numPr>
+        <w:bidi w:val="0"/>
+        <w:jc w:val="left"/>
+        <w:rPr/>
+      </w:pPr>
+      <w:r>
+        <w:rPr/>
+        <w:t>service_type — тип сервиса</w:t>
+      </w:r>
+    </w:p>
+    <w:p>
+      <w:pPr>
+        <w:pStyle w:val="Normal"/>
+        <w:numPr>
+          <w:ilvl w:val="2"/>
+          <w:numId w:val="1"/>
+        </w:numPr>
+        <w:bidi w:val="0"/>
+        <w:jc w:val="left"/>
+        <w:rPr/>
+      </w:pPr>
+      <w:r>
+        <w:rPr/>
+        <w:t>count — количество оцененных объектов</w:t>
+      </w:r>
+    </w:p>
+    <w:p>
+      <w:pPr>
+        <w:pStyle w:val="Normal"/>
+        <w:numPr>
+          <w:ilvl w:val="2"/>
+          <w:numId w:val="1"/>
+        </w:numPr>
+        <w:bidi w:val="0"/>
+        <w:jc w:val="left"/>
+        <w:rPr/>
+      </w:pPr>
+      <w:r>
+        <w:rPr/>
+        <w:t>radius_meters — нормативный радиус доступности данного типа сервиса от жилого дома</w:t>
+      </w:r>
+    </w:p>
+    <w:p>
+      <w:pPr>
+        <w:pStyle w:val="Normal"/>
+        <w:numPr>
+          <w:ilvl w:val="2"/>
+          <w:numId w:val="1"/>
+        </w:numPr>
+        <w:bidi w:val="0"/>
+        <w:jc w:val="left"/>
+        <w:rPr/>
+      </w:pPr>
+      <w:r>
+        <w:rPr/>
+        <w:t>public_transport_time — нормативное время доступности сервиса на общественном транспорте от жилого дома</w:t>
+      </w:r>
+    </w:p>
+    <w:p>
+      <w:pPr>
+        <w:pStyle w:val="Normal"/>
+        <w:numPr>
+          <w:ilvl w:val="2"/>
+          <w:numId w:val="1"/>
+        </w:numPr>
+        <w:bidi w:val="0"/>
+        <w:jc w:val="left"/>
+        <w:rPr/>
+      </w:pPr>
+      <w:r>
+        <w:rPr/>
+        <w:t>max_load — нормативная максимальная нагрузка (да, она одна на все сервисы одного типа; есть вариант комбинировать данный параметр с capacity сервиса)</w:t>
+      </w:r>
+    </w:p>
+    <w:p>
+      <w:pPr>
+        <w:pStyle w:val="Normal"/>
+        <w:numPr>
+          <w:ilvl w:val="2"/>
+          <w:numId w:val="1"/>
+        </w:numPr>
+        <w:bidi w:val="0"/>
+        <w:jc w:val="left"/>
+        <w:rPr/>
+      </w:pPr>
+      <w:r>
+        <w:rPr/>
+        <w:t>normative — нормативное количество пользователей сервиса на 1000 человек</w:t>
+      </w:r>
+    </w:p>
+    <w:p>
+      <w:pPr>
+        <w:pStyle w:val="Normal"/>
+        <w:numPr>
+          <w:ilvl w:val="0"/>
+          <w:numId w:val="0"/>
+        </w:numPr>
+        <w:bidi w:val="0"/>
+        <w:ind w:left="1440" w:hanging="0"/>
+        <w:jc w:val="left"/>
+        <w:rPr/>
+      </w:pPr>
+      <w:r>
+        <w:rPr/>
+      </w:r>
+    </w:p>
+    <w:p>
+      <w:pPr>
+        <w:pStyle w:val="Normal"/>
+        <w:numPr>
+          <w:ilvl w:val="0"/>
+          <w:numId w:val="1"/>
+        </w:numPr>
+        <w:bidi w:val="0"/>
+        <w:jc w:val="left"/>
+        <w:rPr/>
+      </w:pPr>
+      <w:r>
+        <w:rPr/>
+        <w:t xml:space="preserve">/api/provision_v3/not_ready — получение списка сервисов, ожидающих оценки с общим количеством объектов и тех, которые еще не прошли оценку. </w:t>
       </w:r>
       <w:r>
         <w:rPr>
@@ -3417,322 +3807,6 @@
           <w:szCs w:val="24"/>
           <w:lang w:val="ru-RU" w:eastAsia="zh-CN" w:bidi="hi-IN"/>
         </w:rPr>
-        <w:t>house</w:t>
-      </w:r>
-      <w:r>
-        <w:rPr/>
-        <w:t>_id}/</w:t>
-      </w:r>
-      <w:r>
-        <w:rPr>
-          <w:rFonts w:eastAsia="WenQuanYi Micro Hei" w:cs="FreeSans"/>
-          <w:color w:val="auto"/>
-          <w:kern w:val="2"/>
-          <w:sz w:val="24"/>
-          <w:szCs w:val="24"/>
-          <w:lang w:val="ru-RU" w:eastAsia="zh-CN" w:bidi="hi-IN"/>
-        </w:rPr>
-        <w:t>availability_zone</w:t>
-      </w:r>
-      <w:r>
-        <w:rPr/>
-        <w:t xml:space="preserve"> — получение </w:t>
-      </w:r>
-      <w:r>
-        <w:rPr>
-          <w:rFonts w:eastAsia="WenQuanYi Micro Hei" w:cs="FreeSans"/>
-          <w:color w:val="auto"/>
-          <w:kern w:val="2"/>
-          <w:sz w:val="24"/>
-          <w:szCs w:val="24"/>
-          <w:lang w:val="ru-RU" w:eastAsia="zh-CN" w:bidi="hi-IN"/>
-        </w:rPr>
-        <w:t>зоны доступности данного для дома и заданного типа сервиса.</w:t>
-      </w:r>
-      <w:r>
-        <w:rPr/>
-        <w:t xml:space="preserve"> Имеет обязательный параметр:</w:t>
-      </w:r>
-    </w:p>
-    <w:p>
-      <w:pPr>
-        <w:pStyle w:val="Normal"/>
-        <w:numPr>
-          <w:ilvl w:val="1"/>
-          <w:numId w:val="1"/>
-        </w:numPr>
-        <w:bidi w:val="0"/>
-        <w:jc w:val="left"/>
-        <w:rPr/>
-      </w:pPr>
-      <w:r>
-        <w:rPr/>
-        <w:t>service_type (обязательный) — тип сервиса, название или id</w:t>
-      </w:r>
-    </w:p>
-    <w:p>
-      <w:pPr>
-        <w:pStyle w:val="Normal"/>
-        <w:bidi w:val="0"/>
-        <w:jc w:val="left"/>
-        <w:rPr/>
-      </w:pPr>
-      <w:r>
-        <w:rPr/>
-        <w:tab/>
-        <w:t>Ключи ответа:</w:t>
-      </w:r>
-    </w:p>
-    <w:p>
-      <w:pPr>
-        <w:pStyle w:val="Normal"/>
-        <w:numPr>
-          <w:ilvl w:val="1"/>
-          <w:numId w:val="1"/>
-        </w:numPr>
-        <w:bidi w:val="0"/>
-        <w:jc w:val="left"/>
-        <w:rPr/>
-      </w:pPr>
-      <w:r>
-        <w:rPr>
-          <w:rFonts w:eastAsia="WenQuanYi Micro Hei" w:cs="FreeSans"/>
-          <w:color w:val="auto"/>
-          <w:kern w:val="2"/>
-          <w:sz w:val="24"/>
-          <w:szCs w:val="24"/>
-          <w:lang w:val="ru-RU" w:eastAsia="zh-CN" w:bidi="hi-IN"/>
-        </w:rPr>
-        <w:t>geometry — geojson-представление геометрии доступности</w:t>
-      </w:r>
-    </w:p>
-    <w:p>
-      <w:pPr>
-        <w:pStyle w:val="Normal"/>
-        <w:numPr>
-          <w:ilvl w:val="0"/>
-          <w:numId w:val="0"/>
-        </w:numPr>
-        <w:bidi w:val="0"/>
-        <w:ind w:left="1440" w:hanging="0"/>
-        <w:jc w:val="left"/>
-        <w:rPr/>
-      </w:pPr>
-      <w:r>
-        <w:rPr/>
-      </w:r>
-    </w:p>
-    <w:p>
-      <w:pPr>
-        <w:pStyle w:val="Normal"/>
-        <w:numPr>
-          <w:ilvl w:val="0"/>
-          <w:numId w:val="1"/>
-        </w:numPr>
-        <w:bidi w:val="0"/>
-        <w:jc w:val="left"/>
-        <w:rPr/>
-      </w:pPr>
-      <w:r>
-        <w:rPr/>
-        <w:t xml:space="preserve">/api/provision_v3/ready — получение списка оцененных типов сервисов с количеством объектов и нормативами оценки. </w:t>
-      </w:r>
-      <w:r>
-        <w:rPr>
-          <w:rFonts w:eastAsia="WenQuanYi Micro Hei" w:cs="FreeSans"/>
-          <w:color w:val="auto"/>
-          <w:kern w:val="2"/>
-          <w:sz w:val="24"/>
-          <w:szCs w:val="24"/>
-          <w:lang w:val="ru-RU" w:eastAsia="zh-CN" w:bidi="hi-IN"/>
-        </w:rPr>
-        <w:t>Принимает параметр:</w:t>
-      </w:r>
-    </w:p>
-    <w:p>
-      <w:pPr>
-        <w:pStyle w:val="Normal"/>
-        <w:numPr>
-          <w:ilvl w:val="1"/>
-          <w:numId w:val="1"/>
-        </w:numPr>
-        <w:bidi w:val="0"/>
-        <w:jc w:val="left"/>
-        <w:rPr/>
-      </w:pPr>
-      <w:r>
-        <w:rPr/>
-        <w:t>city — город, название или id</w:t>
-      </w:r>
-    </w:p>
-    <w:p>
-      <w:pPr>
-        <w:pStyle w:val="Normal"/>
-        <w:numPr>
-          <w:ilvl w:val="0"/>
-          <w:numId w:val="1"/>
-        </w:numPr>
-        <w:bidi w:val="0"/>
-        <w:jc w:val="left"/>
-        <w:rPr/>
-      </w:pPr>
-      <w:r>
-        <w:rPr/>
-        <w:t>Ключи в ответе:</w:t>
-      </w:r>
-    </w:p>
-    <w:p>
-      <w:pPr>
-        <w:pStyle w:val="Normal"/>
-        <w:numPr>
-          <w:ilvl w:val="1"/>
-          <w:numId w:val="1"/>
-        </w:numPr>
-        <w:bidi w:val="0"/>
-        <w:jc w:val="left"/>
-        <w:rPr/>
-      </w:pPr>
-      <w:r>
-        <w:rPr/>
-        <w:t>service_types— список оцененных сервисов</w:t>
-      </w:r>
-    </w:p>
-    <w:p>
-      <w:pPr>
-        <w:pStyle w:val="Normal"/>
-        <w:numPr>
-          <w:ilvl w:val="2"/>
-          <w:numId w:val="1"/>
-        </w:numPr>
-        <w:bidi w:val="0"/>
-        <w:jc w:val="left"/>
-        <w:rPr/>
-      </w:pPr>
-      <w:r>
-        <w:rPr/>
-        <w:t>service_type — тип сервиса</w:t>
-      </w:r>
-    </w:p>
-    <w:p>
-      <w:pPr>
-        <w:pStyle w:val="Normal"/>
-        <w:numPr>
-          <w:ilvl w:val="2"/>
-          <w:numId w:val="1"/>
-        </w:numPr>
-        <w:bidi w:val="0"/>
-        <w:jc w:val="left"/>
-        <w:rPr/>
-      </w:pPr>
-      <w:r>
-        <w:rPr/>
-        <w:t>count — количество оцененных объектов</w:t>
-      </w:r>
-    </w:p>
-    <w:p>
-      <w:pPr>
-        <w:pStyle w:val="Normal"/>
-        <w:numPr>
-          <w:ilvl w:val="2"/>
-          <w:numId w:val="1"/>
-        </w:numPr>
-        <w:bidi w:val="0"/>
-        <w:jc w:val="left"/>
-        <w:rPr/>
-      </w:pPr>
-      <w:r>
-        <w:rPr/>
-        <w:t>radius_meters — нормативный радиус доступности данного типа сервиса от жилого дома</w:t>
-      </w:r>
-    </w:p>
-    <w:p>
-      <w:pPr>
-        <w:pStyle w:val="Normal"/>
-        <w:numPr>
-          <w:ilvl w:val="2"/>
-          <w:numId w:val="1"/>
-        </w:numPr>
-        <w:bidi w:val="0"/>
-        <w:jc w:val="left"/>
-        <w:rPr/>
-      </w:pPr>
-      <w:r>
-        <w:rPr/>
-        <w:t>public_transport_time — нормативное время доступности сервиса на общественном транспорте от жилого дома</w:t>
-      </w:r>
-    </w:p>
-    <w:p>
-      <w:pPr>
-        <w:pStyle w:val="Normal"/>
-        <w:numPr>
-          <w:ilvl w:val="2"/>
-          <w:numId w:val="1"/>
-        </w:numPr>
-        <w:bidi w:val="0"/>
-        <w:jc w:val="left"/>
-        <w:rPr/>
-      </w:pPr>
-      <w:r>
-        <w:rPr/>
-        <w:t>max_load — нормативная максимальная нагрузка (да, она одна на все сервисы одного типа; есть вариант комбинировать данный параметр с capacity сервиса)</w:t>
-      </w:r>
-    </w:p>
-    <w:p>
-      <w:pPr>
-        <w:pStyle w:val="Normal"/>
-        <w:numPr>
-          <w:ilvl w:val="2"/>
-          <w:numId w:val="1"/>
-        </w:numPr>
-        <w:bidi w:val="0"/>
-        <w:jc w:val="left"/>
-        <w:rPr/>
-      </w:pPr>
-      <w:r>
-        <w:rPr/>
-        <w:t>normative — нормативное количество пользователей сервиса на 1000 человек</w:t>
-      </w:r>
-    </w:p>
-    <w:p>
-      <w:pPr>
-        <w:pStyle w:val="Normal"/>
-        <w:numPr>
-          <w:ilvl w:val="0"/>
-          <w:numId w:val="0"/>
-        </w:numPr>
-        <w:bidi w:val="0"/>
-        <w:ind w:left="1440" w:hanging="0"/>
-        <w:jc w:val="left"/>
-        <w:rPr/>
-      </w:pPr>
-      <w:r>
-        <w:rPr/>
-      </w:r>
-    </w:p>
-    <w:p>
-      <w:pPr>
-        <w:pStyle w:val="Normal"/>
-        <w:numPr>
-          <w:ilvl w:val="0"/>
-          <w:numId w:val="1"/>
-        </w:numPr>
-        <w:bidi w:val="0"/>
-        <w:jc w:val="left"/>
-        <w:rPr/>
-      </w:pPr>
-      <w:r>
-        <w:rPr/>
-        <w:t xml:space="preserve">/api/provision_v3/not_ready — получение списка сервисов, ожидающих оценки с общим количеством объектов и тех, которые еще не прошли оценку. </w:t>
-      </w:r>
-      <w:r>
-        <w:rPr>
-          <w:rFonts w:eastAsia="WenQuanYi Micro Hei" w:cs="FreeSans"/>
-          <w:color w:val="auto"/>
-          <w:kern w:val="2"/>
-          <w:sz w:val="24"/>
-          <w:szCs w:val="24"/>
-          <w:lang w:val="ru-RU" w:eastAsia="zh-CN" w:bidi="hi-IN"/>
-        </w:rPr>
         <w:t>Принимает параметр:</w:t>
       </w:r>
     </w:p>
@@ -4216,7 +4290,7 @@
     <w:sectPr>
       <w:type w:val="nextPage"/>
       <w:pgSz w:w="12240" w:h="15840"/>
-      <w:pgMar w:left="1134" w:right="1134" w:header="0" w:top="1134" w:footer="0" w:bottom="1134" w:gutter="0"/>
+      <w:pgMar w:left="1134" w:right="1134" w:gutter="0" w:header="0" w:top="1134" w:footer="0" w:bottom="1134"/>
       <w:pgNumType w:fmt="decimal"/>
       <w:formProt w:val="false"/>
       <w:textDirection w:val="lrTb"/>
@@ -4657,7 +4731,7 @@
     <w:pPr>
       <w:widowControl/>
       <w:suppressAutoHyphens w:val="true"/>
-      <w:overflowPunct w:val="true"/>
+      <w:overflowPunct w:val="false"/>
       <w:bidi w:val="0"/>
       <w:spacing w:before="0" w:after="0"/>
       <w:jc w:val="left"/>
@@ -4758,6 +4832,13 @@
     <w:rPr/>
   </w:style>
   <w:style w:type="paragraph" w:styleId="Style21">
+    <w:name w:val="Колонтитул"/>
+    <w:basedOn w:val="Normal"/>
+    <w:qFormat/>
+    <w:pPr/>
+    <w:rPr/>
+  </w:style>
+  <w:style w:type="paragraph" w:styleId="Style22">
     <w:name w:val="Header"/>
     <w:basedOn w:val="Style20"/>
     <w:pPr>

</xml_diff>

<commit_message>
Version 2022-04-08 Refactor parameters handling Add /api/logs endpoint when db_endpoints are not disabled
</commit_message>
<xml_diff>
--- a/documentation.docx
+++ b/documentation.docx
@@ -32,11 +32,7 @@
       </w:pPr>
       <w:r>
         <w:rPr/>
-        <w:t>2021-</w:t>
-      </w:r>
-      <w:r>
-        <w:rPr/>
-        <w:t>04-01</w:t>
+        <w:t>2021-04-01</w:t>
       </w:r>
     </w:p>
     <w:p>
@@ -276,71 +272,94 @@
       </w:pPr>
       <w:r>
         <w:rPr/>
+        <w:t xml:space="preserve">/api/db — получение списка таблиц в базе данных во всех схемах </w:t>
+      </w:r>
+      <w:r>
+        <w:rPr/>
+        <w:t>(доступен только в случае не-отключенных эндпоинтов базы данных)</w:t>
+      </w:r>
+    </w:p>
+    <w:p>
+      <w:pPr>
+        <w:pStyle w:val="Normal"/>
+        <w:numPr>
+          <w:ilvl w:val="0"/>
+          <w:numId w:val="1"/>
+        </w:numPr>
+        <w:bidi w:val="0"/>
+        <w:jc w:val="left"/>
+        <w:rPr/>
+      </w:pPr>
+      <w:r>
+        <w:rPr/>
+        <w:t xml:space="preserve">/api/db/{schema_name} — получение списка таблиц в заданной схеме </w:t>
+      </w:r>
+      <w:r>
+        <w:rPr>
+          <w:b w:val="false"/>
+          <w:bCs w:val="false"/>
+        </w:rPr>
+        <w:t>(доступен только в случае не-отключенных эндпоинтов базы данных)</w:t>
+      </w:r>
+    </w:p>
+    <w:p>
+      <w:pPr>
+        <w:pStyle w:val="Normal"/>
+        <w:numPr>
+          <w:ilvl w:val="0"/>
+          <w:numId w:val="1"/>
+        </w:numPr>
+        <w:bidi w:val="0"/>
+        <w:jc w:val="left"/>
+        <w:rPr/>
+      </w:pPr>
+      <w:r>
+        <w:rPr/>
+        <w:t xml:space="preserve">/api/db/{schema_name}/{table_name} — получение списка столбцов у заданной таблицы </w:t>
+      </w:r>
+      <w:r>
+        <w:rPr/>
+        <w:t>(доступен только в случае не-отключенных эндпоинтов базы данных)</w:t>
+      </w:r>
+    </w:p>
+    <w:p>
+      <w:pPr>
+        <w:pStyle w:val="Normal"/>
+        <w:numPr>
+          <w:ilvl w:val="0"/>
+          <w:numId w:val="1"/>
+        </w:numPr>
+        <w:bidi w:val="0"/>
+        <w:jc w:val="left"/>
+        <w:rPr/>
+      </w:pPr>
+      <w:r>
+        <w:rPr/>
+        <w:t xml:space="preserve">/api/db/?query={query}&amp;format={csv/json/geojson/xlsx} — выполнение select-запроса в базу данных с домами, format устанавливает формат выходного файла, по-умолчанию — json. </w:t>
+      </w:r>
+      <w:r>
+        <w:rPr/>
+        <w:t>(доступен только в случае не-отключенных эндпоинтов базы данных)</w:t>
+      </w:r>
+    </w:p>
+    <w:p>
+      <w:pPr>
+        <w:pStyle w:val="Normal"/>
+        <w:numPr>
+          <w:ilvl w:val="0"/>
+          <w:numId w:val="1"/>
+        </w:numPr>
+        <w:bidi w:val="0"/>
+        <w:jc w:val="left"/>
+        <w:rPr/>
+      </w:pPr>
+      <w:r>
+        <w:rPr/>
         <w:t>/</w:t>
       </w:r>
       <w:r>
         <w:rPr/>
-        <w:t>api/db — получение списка таблиц в базе данных во всех схемах</w:t>
-      </w:r>
-    </w:p>
-    <w:p>
-      <w:pPr>
-        <w:pStyle w:val="Normal"/>
-        <w:numPr>
-          <w:ilvl w:val="0"/>
-          <w:numId w:val="1"/>
-        </w:numPr>
-        <w:bidi w:val="0"/>
-        <w:jc w:val="left"/>
-        <w:rPr/>
-      </w:pPr>
-      <w:r>
-        <w:rPr/>
-        <w:t>/</w:t>
-      </w:r>
-      <w:r>
-        <w:rPr/>
-        <w:t>api/db/{schema_name} — получение списка таблиц в заданной схеме</w:t>
-      </w:r>
-    </w:p>
-    <w:p>
-      <w:pPr>
-        <w:pStyle w:val="Normal"/>
-        <w:numPr>
-          <w:ilvl w:val="0"/>
-          <w:numId w:val="1"/>
-        </w:numPr>
-        <w:bidi w:val="0"/>
-        <w:jc w:val="left"/>
-        <w:rPr/>
-      </w:pPr>
-      <w:r>
-        <w:rPr/>
-        <w:t>/</w:t>
-      </w:r>
-      <w:r>
-        <w:rPr/>
-        <w:t>api/db/{schema_name}/{table_name} — получение списка столбцов у заданной таблицы</w:t>
-      </w:r>
-    </w:p>
-    <w:p>
-      <w:pPr>
-        <w:pStyle w:val="Normal"/>
-        <w:numPr>
-          <w:ilvl w:val="0"/>
-          <w:numId w:val="1"/>
-        </w:numPr>
-        <w:bidi w:val="0"/>
-        <w:jc w:val="left"/>
-        <w:rPr/>
-      </w:pPr>
-      <w:r>
-        <w:rPr/>
-        <w:t>/</w:t>
-      </w:r>
-      <w:r>
-        <w:rPr/>
-        <w:t>api/db/?query={query}&amp;format={csv/json/geojson/xlsx} — выполнение select-запроса в базу данных с домами, format устанавливает формат выходного файла, по-умолчанию — json.</w:t>
+        <w:t>api/logs — получение файла логов (файл до 5Мб, создается только в случае не-отключенных эндпоинтов базы данных, доступен аналогично)</w:t>
       </w:r>
     </w:p>
     <w:p>
@@ -4731,7 +4750,7 @@
     <w:pPr>
       <w:widowControl/>
       <w:suppressAutoHyphens w:val="true"/>
-      <w:overflowPunct w:val="false"/>
+      <w:overflowPunct w:val="true"/>
       <w:bidi w:val="0"/>
       <w:spacing w:before="0" w:after="0"/>
       <w:jc w:val="left"/>

</xml_diff>

<commit_message>
Version 2022-04-14 Add /api/logs/<command> endpoint to read all logs and delete old ones Finally fix transport isochrones download
</commit_message>
<xml_diff>
--- a/documentation.docx
+++ b/documentation.docx
@@ -32,7 +32,11 @@
       </w:pPr>
       <w:r>
         <w:rPr/>
-        <w:t>2021-04-01</w:t>
+        <w:t>2021-04-</w:t>
+      </w:r>
+      <w:r>
+        <w:rPr/>
+        <w:t>14</w:t>
       </w:r>
     </w:p>
     <w:p>
@@ -56,6 +60,29 @@
       <w:r>
         <w:rPr/>
         <w:t>Данный API построен для получения данных об обеспеченности населения сервисами. Некоторые моменты дублируют или предоставляют в другому виде функционал основного API Платформы. Все эндпоинты предполагают GET-запросы с указанием параметров в query.</w:t>
+      </w:r>
+    </w:p>
+    <w:p>
+      <w:pPr>
+        <w:pStyle w:val="Normal"/>
+        <w:bidi w:val="0"/>
+        <w:jc w:val="left"/>
+        <w:rPr/>
+      </w:pPr>
+      <w:r>
+        <w:rPr/>
+      </w:r>
+    </w:p>
+    <w:p>
+      <w:pPr>
+        <w:pStyle w:val="Normal"/>
+        <w:bidi w:val="0"/>
+        <w:jc w:val="left"/>
+        <w:rPr/>
+      </w:pPr>
+      <w:r>
+        <w:rPr/>
+        <w:t>Последние обновления направлены по большей части на то, чтобы добавить возможность по составлению произвольных запросов к базе данных (как временное решение в случае необходимости получения данных, для которых нет эндпоинта), а также на работу с файлами логов. Эти возможности отключаются передачей ключа --no_db_endpoints или установкой переменной окружения PROVISION_DISABLE_DB_ENDPOINTS=1</w:t>
       </w:r>
     </w:p>
     <w:p>
@@ -272,11 +299,7 @@
       </w:pPr>
       <w:r>
         <w:rPr/>
-        <w:t xml:space="preserve">/api/db — получение списка таблиц в базе данных во всех схемах </w:t>
-      </w:r>
-      <w:r>
-        <w:rPr/>
-        <w:t>(доступен только в случае не-отключенных эндпоинтов базы данных)</w:t>
+        <w:t>/api/db — получение списка таблиц в базе данных во всех схемах (доступен только в случае не-отключенных эндпоинтов базы данных)</w:t>
       </w:r>
     </w:p>
     <w:p>
@@ -315,31 +338,55 @@
       </w:pPr>
       <w:r>
         <w:rPr/>
-        <w:t xml:space="preserve">/api/db/{schema_name}/{table_name} — получение списка столбцов у заданной таблицы </w:t>
-      </w:r>
-      <w:r>
-        <w:rPr/>
-        <w:t>(доступен только в случае не-отключенных эндпоинтов базы данных)</w:t>
-      </w:r>
-    </w:p>
-    <w:p>
-      <w:pPr>
-        <w:pStyle w:val="Normal"/>
-        <w:numPr>
-          <w:ilvl w:val="0"/>
-          <w:numId w:val="1"/>
-        </w:numPr>
-        <w:bidi w:val="0"/>
-        <w:jc w:val="left"/>
-        <w:rPr/>
-      </w:pPr>
-      <w:r>
-        <w:rPr/>
-        <w:t xml:space="preserve">/api/db/?query={query}&amp;format={csv/json/geojson/xlsx} — выполнение select-запроса в базу данных с домами, format устанавливает формат выходного файла, по-умолчанию — json. </w:t>
-      </w:r>
-      <w:r>
-        <w:rPr/>
-        <w:t>(доступен только в случае не-отключенных эндпоинтов базы данных)</w:t>
+        <w:t>/api/db/{schema_name}/{table_name} — получение списка столбцов у заданной таблицы (доступен только в случае не-отключенных эндпоинтов базы данных)</w:t>
+      </w:r>
+    </w:p>
+    <w:p>
+      <w:pPr>
+        <w:pStyle w:val="Normal"/>
+        <w:numPr>
+          <w:ilvl w:val="0"/>
+          <w:numId w:val="1"/>
+        </w:numPr>
+        <w:bidi w:val="0"/>
+        <w:jc w:val="left"/>
+        <w:rPr/>
+      </w:pPr>
+      <w:r>
+        <w:rPr/>
+        <w:t>/api/db/?query={query}&amp;format={csv/json/geojson/xlsx} — выполнение select-запроса в базу данных с домами, format устанавливает формат выходного файла, по-умолчанию — json. (доступен только в случае не-отключенных эндпоинтов базы данных)</w:t>
+      </w:r>
+    </w:p>
+    <w:p>
+      <w:pPr>
+        <w:pStyle w:val="Normal"/>
+        <w:numPr>
+          <w:ilvl w:val="0"/>
+          <w:numId w:val="1"/>
+        </w:numPr>
+        <w:bidi w:val="0"/>
+        <w:jc w:val="left"/>
+        <w:rPr/>
+      </w:pPr>
+      <w:r>
+        <w:rPr/>
+        <w:t xml:space="preserve">/api/logs — получение </w:t>
+      </w:r>
+      <w:r>
+        <w:rPr/>
+        <w:t xml:space="preserve">последнего </w:t>
+      </w:r>
+      <w:r>
+        <w:rPr/>
+        <w:t xml:space="preserve">файла логов (файл до </w:t>
+      </w:r>
+      <w:r>
+        <w:rPr/>
+        <w:t>10</w:t>
+      </w:r>
+      <w:r>
+        <w:rPr/>
+        <w:t>Мб, создается только в случае не-отключенных эндпоинтов базы данных, доступен аналогично)</w:t>
       </w:r>
     </w:p>
     <w:p>
@@ -359,7 +406,71 @@
       </w:r>
       <w:r>
         <w:rPr/>
-        <w:t>api/logs — получение файла логов (файл до 5Мб, создается только в случае не-отключенных эндпоинтов базы данных, доступен аналогично)</w:t>
+        <w:t>api/logs/&lt;command&gt; — расширенная работа с логами (только в случае не-отключенных эндпоинтов базы данных):</w:t>
+      </w:r>
+    </w:p>
+    <w:p>
+      <w:pPr>
+        <w:pStyle w:val="Normal"/>
+        <w:numPr>
+          <w:ilvl w:val="1"/>
+          <w:numId w:val="1"/>
+        </w:numPr>
+        <w:bidi w:val="0"/>
+        <w:jc w:val="left"/>
+        <w:rPr/>
+      </w:pPr>
+      <w:r>
+        <w:rPr/>
+        <w:t>list — получение списка названий файлов логов</w:t>
+      </w:r>
+    </w:p>
+    <w:p>
+      <w:pPr>
+        <w:pStyle w:val="Normal"/>
+        <w:numPr>
+          <w:ilvl w:val="1"/>
+          <w:numId w:val="1"/>
+        </w:numPr>
+        <w:bidi w:val="0"/>
+        <w:jc w:val="left"/>
+        <w:rPr/>
+      </w:pPr>
+      <w:r>
+        <w:rPr/>
+        <w:t>all — получение полного лога (объединение всех файлов)</w:t>
+      </w:r>
+    </w:p>
+    <w:p>
+      <w:pPr>
+        <w:pStyle w:val="Normal"/>
+        <w:numPr>
+          <w:ilvl w:val="1"/>
+          <w:numId w:val="1"/>
+        </w:numPr>
+        <w:bidi w:val="0"/>
+        <w:jc w:val="left"/>
+        <w:rPr/>
+      </w:pPr>
+      <w:r>
+        <w:rPr/>
+        <w:t>(число) — получение файла лога под данным номером, где 0 — первый файл; также можно использовать отрицательную адресацию, аналогично Python’у (-1 — последний файл)</w:t>
+      </w:r>
+    </w:p>
+    <w:p>
+      <w:pPr>
+        <w:pStyle w:val="Normal"/>
+        <w:numPr>
+          <w:ilvl w:val="1"/>
+          <w:numId w:val="1"/>
+        </w:numPr>
+        <w:bidi w:val="0"/>
+        <w:jc w:val="left"/>
+        <w:rPr/>
+      </w:pPr>
+      <w:r>
+        <w:rPr/>
+        <w:t>(название) — получение файла лога с названием provision_api.(название).log</w:t>
       </w:r>
     </w:p>
     <w:p>
@@ -4750,7 +4861,7 @@
     <w:pPr>
       <w:widowControl/>
       <w:suppressAutoHyphens w:val="true"/>
-      <w:overflowPunct w:val="true"/>
+      <w:overflowPunct w:val="false"/>
       <w:bidi w:val="0"/>
       <w:spacing w:before="0" w:after="0"/>
       <w:jc w:val="left"/>

</xml_diff>